<commit_message>
method update recall precision fscore auc
</commit_message>
<xml_diff>
--- a/method/P7_00_ methodological_notes.docx
+++ b/method/P7_00_ methodological_notes.docx
@@ -3,44 +3,259 @@
 <w:document xmlns:wpc="http://schemas.microsoft.com/office/word/2010/wordprocessingCanvas" xmlns:cx="http://schemas.microsoft.com/office/drawing/2014/chartex" xmlns:cx1="http://schemas.microsoft.com/office/drawing/2015/9/8/chartex" xmlns:cx2="http://schemas.microsoft.com/office/drawing/2015/10/21/chartex" xmlns:cx3="http://schemas.microsoft.com/office/drawing/2016/5/9/chartex" xmlns:cx4="http://schemas.microsoft.com/office/drawing/2016/5/10/chartex" xmlns:cx5="http://schemas.microsoft.com/office/drawing/2016/5/11/chartex" xmlns:cx6="http://schemas.microsoft.com/office/drawing/2016/5/12/chartex" xmlns:cx7="http://schemas.microsoft.com/office/drawing/2016/5/13/chartex" xmlns:cx8="http://schemas.microsoft.com/office/drawing/2016/5/14/chartex" xmlns:mc="http://schemas.openxmlformats.org/markup-compatibility/2006" xmlns:aink="http://schemas.microsoft.com/office/drawing/2016/ink" xmlns:am3d="http://schemas.microsoft.com/office/drawing/2017/model3d" xmlns:o="urn:schemas-microsoft-com:office:office" xmlns:oel="http://schemas.microsoft.com/office/2019/extlst" xmlns:r="http://schemas.openxmlformats.org/officeDocument/2006/relationships" xmlns:m="http://schemas.openxmlformats.org/officeDocument/2006/math" xmlns:v="urn:schemas-microsoft-com:vml" xmlns:wp14="http://schemas.microsoft.com/office/word/2010/wordprocessingDrawing" xmlns:wp="http://schemas.openxmlformats.org/drawingml/2006/wordprocessingDrawing" xmlns:w10="urn:schemas-microsoft-com:office:word" xmlns:w="http://schemas.openxmlformats.org/wordprocessingml/2006/main" xmlns:w14="http://schemas.microsoft.com/office/word/2010/wordml" xmlns:w15="http://schemas.microsoft.com/office/word/2012/wordml" xmlns:w16cex="http://schemas.microsoft.com/office/word/2018/wordml/cex" xmlns:w16cid="http://schemas.microsoft.com/office/word/2016/wordml/cid" xmlns:w16="http://schemas.microsoft.com/office/word/2018/wordml" xmlns:w16sdtdh="http://schemas.microsoft.com/office/word/2020/wordml/sdtdatahash" xmlns:w16se="http://schemas.microsoft.com/office/word/2015/wordml/symex" xmlns:wpg="http://schemas.microsoft.com/office/word/2010/wordprocessingGroup" xmlns:wpi="http://schemas.microsoft.com/office/word/2010/wordprocessingInk" xmlns:wne="http://schemas.microsoft.com/office/word/2006/wordml" xmlns:wps="http://schemas.microsoft.com/office/word/2010/wordprocessingShape" mc:Ignorable="w14 w15 w16se w16cid w16 w16cex w16sdtdh wp14">
   <w:body>
     <w:p>
+      <w:pPr>
+        <w:pStyle w:val="Titre1"/>
+        <w:rPr>
+          <w:lang w:val="en-GB"/>
+        </w:rPr>
+      </w:pPr>
+      <w:r>
+        <w:rPr>
+          <w:lang w:val="en-GB"/>
+        </w:rPr>
+        <w:t>M</w:t>
+      </w:r>
+      <w:r>
+        <w:rPr>
+          <w:lang w:val="en-GB"/>
+        </w:rPr>
+        <w:t>ethodological notes</w:t>
+      </w:r>
+      <w:r>
+        <w:rPr>
+          <w:lang w:val="en-GB"/>
+        </w:rPr>
+        <w:t> </w:t>
+      </w:r>
+    </w:p>
+    <w:p>
+      <w:pPr>
+        <w:rPr>
+          <w:lang w:val="en-GB"/>
+        </w:rPr>
+      </w:pPr>
+    </w:p>
+    <w:p>
+      <w:pPr>
+        <w:rPr>
+          <w:lang w:val="en-GB"/>
+        </w:rPr>
+      </w:pPr>
+      <w:r>
+        <w:rPr>
+          <w:lang w:val="en-GB"/>
+        </w:rPr>
+        <w:t xml:space="preserve">P7 Data </w:t>
+      </w:r>
+      <w:r>
+        <w:rPr>
+          <w:lang w:val="en-GB"/>
+        </w:rPr>
+        <w:t xml:space="preserve">Scientist </w:t>
+      </w:r>
       <w:proofErr w:type="spellStart"/>
-      <w:proofErr w:type="gramStart"/>
-      <w:r>
-        <w:t>methodological</w:t>
+      <w:r>
+        <w:rPr>
+          <w:lang w:val="en-GB"/>
+        </w:rPr>
+        <w:t>OpenClassrooms</w:t>
       </w:r>
       <w:proofErr w:type="spellEnd"/>
-      <w:proofErr w:type="gramEnd"/>
-      <w:r>
-        <w:t xml:space="preserve"> notes</w:t>
-      </w:r>
-    </w:p>
-    <w:p>
-      <w:r>
-        <w:t>La méthodologie d'entraînement du modèle (2 pages maximum)</w:t>
-      </w:r>
-    </w:p>
-    <w:p>
-      <w:r>
-        <w:t>La fonction coût métier, l'algorithme d'optimisation et la métrique d'évaluation (1 page maximum)</w:t>
-      </w:r>
-    </w:p>
-    <w:p>
-      <w:r>
-        <w:t>L’interprétabilité globale et locale du modèle (1 page maximum)</w:t>
+    </w:p>
+    <w:p>
+      <w:pPr>
+        <w:rPr>
+          <w:lang w:val="en-GB"/>
+        </w:rPr>
+      </w:pPr>
+      <w:r>
+        <w:rPr>
+          <w:lang w:val="en-GB"/>
+        </w:rPr>
+        <w:t>Started on Monday the 28</w:t>
+      </w:r>
+      <w:r>
+        <w:rPr>
+          <w:vertAlign w:val="superscript"/>
+          <w:lang w:val="en-GB"/>
+        </w:rPr>
+        <w:t>th</w:t>
+      </w:r>
+      <w:r>
+        <w:rPr>
+          <w:lang w:val="en-GB"/>
+        </w:rPr>
+        <w:t xml:space="preserve"> of November 2022</w:t>
+      </w:r>
+    </w:p>
+    <w:p>
+      <w:r>
+        <w:t>Oumeima EL GHARBI</w:t>
       </w:r>
     </w:p>
     <w:p/>
     <w:p/>
+    <w:p>
+      <w:pPr>
+        <w:rPr>
+          <w:rFonts w:asciiTheme="majorHAnsi" w:eastAsiaTheme="majorEastAsia" w:hAnsiTheme="majorHAnsi" w:cstheme="majorBidi"/>
+          <w:color w:val="2F5496" w:themeColor="accent1" w:themeShade="BF"/>
+          <w:sz w:val="32"/>
+          <w:szCs w:val="32"/>
+        </w:rPr>
+      </w:pPr>
+      <w:r>
+        <w:br w:type="page"/>
+      </w:r>
+    </w:p>
+    <w:p>
+      <w:pPr>
+        <w:pStyle w:val="Titre1"/>
+      </w:pPr>
+    </w:p>
+    <w:p>
+      <w:pPr>
+        <w:pStyle w:val="Titre1"/>
+      </w:pPr>
+      <w:r>
+        <w:t xml:space="preserve">La méthodologie d'entraînement du modèle </w:t>
+      </w:r>
+    </w:p>
+    <w:p>
+      <w:pPr>
+        <w:pStyle w:val="Titre1"/>
+      </w:pPr>
+      <w:r>
+        <w:t>(2 pages maximum)</w:t>
+      </w:r>
+    </w:p>
+    <w:p>
+      <w:pPr>
+        <w:rPr>
+          <w:rFonts w:asciiTheme="majorHAnsi" w:eastAsiaTheme="majorEastAsia" w:hAnsiTheme="majorHAnsi" w:cstheme="majorBidi"/>
+          <w:color w:val="2F5496" w:themeColor="accent1" w:themeShade="BF"/>
+          <w:sz w:val="32"/>
+          <w:szCs w:val="32"/>
+        </w:rPr>
+      </w:pPr>
+      <w:r>
+        <w:br w:type="page"/>
+      </w:r>
+    </w:p>
+    <w:p>
+      <w:pPr>
+        <w:pStyle w:val="Titre1"/>
+      </w:pPr>
+    </w:p>
+    <w:p>
+      <w:pPr>
+        <w:pStyle w:val="Titre1"/>
+      </w:pPr>
+      <w:r>
+        <w:t xml:space="preserve">La fonction coût métier, l'algorithme d'optimisation et la métrique d'évaluation </w:t>
+      </w:r>
+    </w:p>
+    <w:p>
+      <w:pPr>
+        <w:pStyle w:val="Titre1"/>
+      </w:pPr>
+      <w:r>
+        <w:t>(1 page maximum)</w:t>
+      </w:r>
+    </w:p>
     <w:p/>
     <w:p>
+      <w:pPr>
+        <w:pStyle w:val="Titre2"/>
+        <w:rPr>
+          <w:lang w:val="en-GB"/>
+        </w:rPr>
+      </w:pPr>
+      <w:r>
+        <w:rPr>
+          <w:lang w:val="en-GB"/>
+        </w:rPr>
+        <w:t xml:space="preserve">Evaluation metrics </w:t>
+      </w:r>
+    </w:p>
+    <w:p>
+      <w:pPr>
+        <w:rPr>
+          <w:lang w:val="en-GB"/>
+        </w:rPr>
+      </w:pPr>
+    </w:p>
+    <w:p>
+      <w:pPr>
+        <w:pStyle w:val="Titre3"/>
+        <w:rPr>
+          <w:lang w:val="en-GB"/>
+        </w:rPr>
+      </w:pPr>
+      <w:r>
+        <w:rPr>
+          <w:lang w:val="en-GB"/>
+        </w:rPr>
+        <w:t xml:space="preserve">Use case </w:t>
+      </w:r>
+      <w:proofErr w:type="gramStart"/>
+      <w:r>
+        <w:rPr>
+          <w:lang w:val="en-GB"/>
+        </w:rPr>
+        <w:t>m</w:t>
+      </w:r>
+      <w:r>
+        <w:rPr>
+          <w:lang w:val="en-GB"/>
+        </w:rPr>
+        <w:t>etrics</w:t>
+      </w:r>
+      <w:proofErr w:type="gramEnd"/>
+      <w:r>
+        <w:rPr>
+          <w:lang w:val="en-GB"/>
+        </w:rPr>
+        <w:t xml:space="preserve"> </w:t>
+      </w:r>
+    </w:p>
+    <w:p>
+      <w:pPr>
+        <w:rPr>
+          <w:lang w:val="en-GB"/>
+        </w:rPr>
+      </w:pPr>
+    </w:p>
+    <w:p>
+      <w:pPr>
+        <w:rPr>
+          <w:lang w:val="en-GB"/>
+        </w:rPr>
+      </w:pPr>
       <w:r>
         <w:rPr>
           <w:noProof/>
         </w:rPr>
         <w:drawing>
-          <wp:inline distT="0" distB="0" distL="0" distR="0" wp14:anchorId="02B1E564" wp14:editId="143D7856">
-            <wp:extent cx="4705350" cy="1101031"/>
-            <wp:effectExtent l="0" t="0" r="0" b="4445"/>
+          <wp:anchor distT="0" distB="0" distL="114300" distR="114300" simplePos="0" relativeHeight="251662336" behindDoc="1" locked="0" layoutInCell="1" allowOverlap="1" wp14:anchorId="02B1E564" wp14:editId="7B5A8A51">
+            <wp:simplePos x="0" y="0"/>
+            <wp:positionH relativeFrom="margin">
+              <wp:align>left</wp:align>
+            </wp:positionH>
+            <wp:positionV relativeFrom="paragraph">
+              <wp:posOffset>142240</wp:posOffset>
+            </wp:positionV>
+            <wp:extent cx="4095750" cy="958215"/>
+            <wp:effectExtent l="0" t="0" r="0" b="0"/>
+            <wp:wrapTight wrapText="bothSides">
+              <wp:wrapPolygon edited="0">
+                <wp:start x="0" y="0"/>
+                <wp:lineTo x="0" y="21042"/>
+                <wp:lineTo x="21500" y="21042"/>
+                <wp:lineTo x="21500" y="0"/>
+                <wp:lineTo x="0" y="0"/>
+              </wp:wrapPolygon>
+            </wp:wrapTight>
             <wp:docPr id="4" name="Image 4"/>
             <wp:cNvGraphicFramePr>
               <a:graphicFrameLocks xmlns:a="http://schemas.openxmlformats.org/drawingml/2006/main" noChangeAspect="1"/>
@@ -70,7 +285,7 @@
                   <pic:spPr bwMode="auto">
                     <a:xfrm>
                       <a:off x="0" y="0"/>
-                      <a:ext cx="4721419" cy="1104791"/>
+                      <a:ext cx="4095750" cy="958215"/>
                     </a:xfrm>
                     <a:prstGeom prst="rect">
                       <a:avLst/>
@@ -83,13 +298,62 @@
                 </pic:pic>
               </a:graphicData>
             </a:graphic>
-          </wp:inline>
+            <wp14:sizeRelH relativeFrom="margin">
+              <wp14:pctWidth>0</wp14:pctWidth>
+            </wp14:sizeRelH>
+            <wp14:sizeRelV relativeFrom="margin">
+              <wp14:pctHeight>0</wp14:pctHeight>
+            </wp14:sizeRelV>
+          </wp:anchor>
         </w:drawing>
       </w:r>
     </w:p>
     <w:p>
       <w:pPr>
         <w:pStyle w:val="Paragraphedeliste"/>
+        <w:rPr>
+          <w:lang w:val="en-GB"/>
+        </w:rPr>
+      </w:pPr>
+    </w:p>
+    <w:p>
+      <w:pPr>
+        <w:pStyle w:val="Paragraphedeliste"/>
+        <w:rPr>
+          <w:lang w:val="en-GB"/>
+        </w:rPr>
+      </w:pPr>
+    </w:p>
+    <w:p>
+      <w:pPr>
+        <w:pStyle w:val="Paragraphedeliste"/>
+        <w:rPr>
+          <w:lang w:val="en-GB"/>
+        </w:rPr>
+      </w:pPr>
+    </w:p>
+    <w:p>
+      <w:pPr>
+        <w:pStyle w:val="Paragraphedeliste"/>
+        <w:rPr>
+          <w:lang w:val="en-GB"/>
+        </w:rPr>
+      </w:pPr>
+    </w:p>
+    <w:p>
+      <w:pPr>
+        <w:pStyle w:val="Paragraphedeliste"/>
+        <w:rPr>
+          <w:lang w:val="en-GB"/>
+        </w:rPr>
+      </w:pPr>
+    </w:p>
+    <w:p>
+      <w:pPr>
+        <w:pStyle w:val="Paragraphedeliste"/>
+        <w:rPr>
+          <w:lang w:val="en-GB"/>
+        </w:rPr>
       </w:pPr>
     </w:p>
     <w:p>
@@ -189,10 +453,6 @@
     <w:p>
       <w:pPr>
         <w:pStyle w:val="Paragraphedeliste"/>
-        <w:numPr>
-          <w:ilvl w:val="0"/>
-          <w:numId w:val="1"/>
-        </w:numPr>
         <w:rPr>
           <w:lang w:val="en-GB"/>
         </w:rPr>
@@ -201,65 +461,136 @@
     <w:p>
       <w:pPr>
         <w:pStyle w:val="Paragraphedeliste"/>
-        <w:numPr>
-          <w:ilvl w:val="0"/>
-          <w:numId w:val="1"/>
-        </w:numPr>
-        <w:rPr>
-          <w:lang w:val="en-GB"/>
-        </w:rPr>
-      </w:pPr>
+        <w:rPr>
+          <w:lang w:val="en-GB"/>
+        </w:rPr>
+      </w:pPr>
+    </w:p>
+    <w:p>
+      <w:pPr>
+        <w:rPr>
+          <w:lang w:val="en-GB"/>
+        </w:rPr>
+      </w:pPr>
+    </w:p>
+    <w:p>
+      <w:pPr>
+        <w:pStyle w:val="Titre3"/>
+      </w:pPr>
+      <w:proofErr w:type="spellStart"/>
+      <w:r>
+        <w:t>Precision</w:t>
+      </w:r>
+      <w:proofErr w:type="spellEnd"/>
     </w:p>
     <w:p>
       <w:pPr>
         <w:pStyle w:val="Paragraphedeliste"/>
-        <w:numPr>
-          <w:ilvl w:val="0"/>
-          <w:numId w:val="1"/>
-        </w:numPr>
-        <w:rPr>
-          <w:lang w:val="en-GB"/>
-        </w:rPr>
-      </w:pPr>
+      </w:pPr>
+      <w:r>
+        <w:rPr>
+          <w:noProof/>
+        </w:rPr>
+        <w:drawing>
+          <wp:anchor distT="0" distB="0" distL="114300" distR="114300" simplePos="0" relativeHeight="251661312" behindDoc="1" locked="0" layoutInCell="1" allowOverlap="1" wp14:anchorId="285E0F16" wp14:editId="14A7424E">
+            <wp:simplePos x="0" y="0"/>
+            <wp:positionH relativeFrom="column">
+              <wp:posOffset>2306955</wp:posOffset>
+            </wp:positionH>
+            <wp:positionV relativeFrom="paragraph">
+              <wp:posOffset>8890</wp:posOffset>
+            </wp:positionV>
+            <wp:extent cx="3635375" cy="850900"/>
+            <wp:effectExtent l="0" t="0" r="3175" b="6350"/>
+            <wp:wrapTight wrapText="bothSides">
+              <wp:wrapPolygon edited="0">
+                <wp:start x="0" y="0"/>
+                <wp:lineTo x="0" y="21278"/>
+                <wp:lineTo x="21506" y="21278"/>
+                <wp:lineTo x="21506" y="0"/>
+                <wp:lineTo x="0" y="0"/>
+              </wp:wrapPolygon>
+            </wp:wrapTight>
+            <wp:docPr id="5" name="Image 5"/>
+            <wp:cNvGraphicFramePr>
+              <a:graphicFrameLocks xmlns:a="http://schemas.openxmlformats.org/drawingml/2006/main" noChangeAspect="1"/>
+            </wp:cNvGraphicFramePr>
+            <a:graphic xmlns:a="http://schemas.openxmlformats.org/drawingml/2006/main">
+              <a:graphicData uri="http://schemas.openxmlformats.org/drawingml/2006/picture">
+                <pic:pic xmlns:pic="http://schemas.openxmlformats.org/drawingml/2006/picture">
+                  <pic:nvPicPr>
+                    <pic:cNvPr id="0" name="Picture 5"/>
+                    <pic:cNvPicPr>
+                      <a:picLocks noChangeAspect="1" noChangeArrowheads="1"/>
+                    </pic:cNvPicPr>
+                  </pic:nvPicPr>
+                  <pic:blipFill>
+                    <a:blip r:embed="rId6">
+                      <a:extLst>
+                        <a:ext uri="{28A0092B-C50C-407E-A947-70E740481C1C}">
+                          <a14:useLocalDpi xmlns:a14="http://schemas.microsoft.com/office/drawing/2010/main" val="0"/>
+                        </a:ext>
+                      </a:extLst>
+                    </a:blip>
+                    <a:srcRect/>
+                    <a:stretch>
+                      <a:fillRect/>
+                    </a:stretch>
+                  </pic:blipFill>
+                  <pic:spPr bwMode="auto">
+                    <a:xfrm>
+                      <a:off x="0" y="0"/>
+                      <a:ext cx="3635375" cy="850900"/>
+                    </a:xfrm>
+                    <a:prstGeom prst="rect">
+                      <a:avLst/>
+                    </a:prstGeom>
+                    <a:noFill/>
+                    <a:ln>
+                      <a:noFill/>
+                    </a:ln>
+                  </pic:spPr>
+                </pic:pic>
+              </a:graphicData>
+            </a:graphic>
+            <wp14:sizeRelH relativeFrom="margin">
+              <wp14:pctWidth>0</wp14:pctWidth>
+            </wp14:sizeRelH>
+            <wp14:sizeRelV relativeFrom="margin">
+              <wp14:pctHeight>0</wp14:pctHeight>
+            </wp14:sizeRelV>
+          </wp:anchor>
+        </w:drawing>
+      </w:r>
     </w:p>
     <w:p>
       <w:pPr>
         <w:pStyle w:val="Paragraphedeliste"/>
-        <w:numPr>
-          <w:ilvl w:val="0"/>
-          <w:numId w:val="1"/>
-        </w:numPr>
-        <w:rPr>
-          <w:b/>
-          <w:bCs/>
-          <w:u w:val="single"/>
-        </w:rPr>
-      </w:pPr>
-      <w:r>
-        <w:rPr>
-          <w:b/>
-          <w:bCs/>
-          <w:u w:val="single"/>
-        </w:rPr>
-        <w:t>Précision</w:t>
-      </w:r>
-    </w:p>
-    <w:p>
-      <w:pPr>
-        <w:pStyle w:val="Paragraphedeliste"/>
-        <w:numPr>
-          <w:ilvl w:val="0"/>
-          <w:numId w:val="1"/>
-        </w:numPr>
       </w:pPr>
       <w:r>
         <w:rPr>
           <w:noProof/>
         </w:rPr>
         <w:drawing>
-          <wp:inline distT="0" distB="0" distL="0" distR="0" wp14:anchorId="0C10D3BF" wp14:editId="47244BB9">
-            <wp:extent cx="2779436" cy="615950"/>
-            <wp:effectExtent l="0" t="0" r="1905" b="0"/>
+          <wp:anchor distT="0" distB="0" distL="114300" distR="114300" simplePos="0" relativeHeight="251660288" behindDoc="1" locked="0" layoutInCell="1" allowOverlap="1" wp14:anchorId="0C10D3BF" wp14:editId="1D9CDB35">
+            <wp:simplePos x="0" y="0"/>
+            <wp:positionH relativeFrom="margin">
+              <wp:align>left</wp:align>
+            </wp:positionH>
+            <wp:positionV relativeFrom="paragraph">
+              <wp:posOffset>144145</wp:posOffset>
+            </wp:positionV>
+            <wp:extent cx="1892300" cy="419100"/>
+            <wp:effectExtent l="0" t="0" r="0" b="0"/>
+            <wp:wrapTight wrapText="bothSides">
+              <wp:wrapPolygon edited="0">
+                <wp:start x="0" y="0"/>
+                <wp:lineTo x="0" y="20618"/>
+                <wp:lineTo x="21310" y="20618"/>
+                <wp:lineTo x="21310" y="0"/>
+                <wp:lineTo x="0" y="0"/>
+              </wp:wrapPolygon>
+            </wp:wrapTight>
             <wp:docPr id="3" name="Image 3"/>
             <wp:cNvGraphicFramePr>
               <a:graphicFrameLocks xmlns:a="http://schemas.openxmlformats.org/drawingml/2006/main" noChangeAspect="1"/>
@@ -274,7 +605,7 @@
                     </pic:cNvPicPr>
                   </pic:nvPicPr>
                   <pic:blipFill>
-                    <a:blip r:embed="rId6" cstate="print">
+                    <a:blip r:embed="rId7" cstate="print">
                       <a:extLst>
                         <a:ext uri="{28A0092B-C50C-407E-A947-70E740481C1C}">
                           <a14:useLocalDpi xmlns:a14="http://schemas.microsoft.com/office/drawing/2010/main" val="0"/>
@@ -289,7 +620,7 @@
                   <pic:spPr bwMode="auto">
                     <a:xfrm>
                       <a:off x="0" y="0"/>
-                      <a:ext cx="2786202" cy="617449"/>
+                      <a:ext cx="1892300" cy="419100"/>
                     </a:xfrm>
                     <a:prstGeom prst="rect">
                       <a:avLst/>
@@ -302,9 +633,22 @@
                 </pic:pic>
               </a:graphicData>
             </a:graphic>
-          </wp:inline>
+            <wp14:sizeRelH relativeFrom="margin">
+              <wp14:pctWidth>0</wp14:pctWidth>
+            </wp14:sizeRelH>
+            <wp14:sizeRelV relativeFrom="margin">
+              <wp14:pctHeight>0</wp14:pctHeight>
+            </wp14:sizeRelV>
+          </wp:anchor>
         </w:drawing>
       </w:r>
+    </w:p>
+    <w:p/>
+    <w:p/>
+    <w:p>
+      <w:pPr>
+        <w:pStyle w:val="Paragraphedeliste"/>
+      </w:pPr>
     </w:p>
     <w:p>
       <w:pPr>
@@ -315,57 +659,15 @@
         </w:numPr>
       </w:pPr>
       <w:r>
-        <w:rPr>
-          <w:noProof/>
-        </w:rPr>
-        <w:drawing>
-          <wp:inline distT="0" distB="0" distL="0" distR="0" wp14:anchorId="285E0F16" wp14:editId="047942BB">
-            <wp:extent cx="4260550" cy="996950"/>
-            <wp:effectExtent l="0" t="0" r="6985" b="0"/>
-            <wp:docPr id="5" name="Image 5"/>
-            <wp:cNvGraphicFramePr>
-              <a:graphicFrameLocks xmlns:a="http://schemas.openxmlformats.org/drawingml/2006/main" noChangeAspect="1"/>
-            </wp:cNvGraphicFramePr>
-            <a:graphic xmlns:a="http://schemas.openxmlformats.org/drawingml/2006/main">
-              <a:graphicData uri="http://schemas.openxmlformats.org/drawingml/2006/picture">
-                <pic:pic xmlns:pic="http://schemas.openxmlformats.org/drawingml/2006/picture">
-                  <pic:nvPicPr>
-                    <pic:cNvPr id="0" name="Picture 5"/>
-                    <pic:cNvPicPr>
-                      <a:picLocks noChangeAspect="1" noChangeArrowheads="1"/>
-                    </pic:cNvPicPr>
-                  </pic:nvPicPr>
-                  <pic:blipFill>
-                    <a:blip r:embed="rId7">
-                      <a:extLst>
-                        <a:ext uri="{28A0092B-C50C-407E-A947-70E740481C1C}">
-                          <a14:useLocalDpi xmlns:a14="http://schemas.microsoft.com/office/drawing/2010/main" val="0"/>
-                        </a:ext>
-                      </a:extLst>
-                    </a:blip>
-                    <a:srcRect/>
-                    <a:stretch>
-                      <a:fillRect/>
-                    </a:stretch>
-                  </pic:blipFill>
-                  <pic:spPr bwMode="auto">
-                    <a:xfrm>
-                      <a:off x="0" y="0"/>
-                      <a:ext cx="4263911" cy="997737"/>
-                    </a:xfrm>
-                    <a:prstGeom prst="rect">
-                      <a:avLst/>
-                    </a:prstGeom>
-                    <a:noFill/>
-                    <a:ln>
-                      <a:noFill/>
-                    </a:ln>
-                  </pic:spPr>
-                </pic:pic>
-              </a:graphicData>
-            </a:graphic>
-          </wp:inline>
-        </w:drawing>
+        <w:t xml:space="preserve">In </w:t>
+      </w:r>
+      <w:proofErr w:type="spellStart"/>
+      <w:r>
+        <w:t>our</w:t>
+      </w:r>
+      <w:proofErr w:type="spellEnd"/>
+      <w:r>
+        <w:t xml:space="preserve"> case :</w:t>
       </w:r>
     </w:p>
     <w:p>
@@ -375,17 +677,21 @@
           <w:ilvl w:val="0"/>
           <w:numId w:val="1"/>
         </w:numPr>
-      </w:pPr>
-      <w:r>
-        <w:t xml:space="preserve">In </w:t>
-      </w:r>
-      <w:proofErr w:type="spellStart"/>
-      <w:r>
-        <w:t>our</w:t>
-      </w:r>
-      <w:proofErr w:type="spellEnd"/>
-      <w:r>
-        <w:t xml:space="preserve"> case :</w:t>
+        <w:rPr>
+          <w:lang w:val="en-GB"/>
+        </w:rPr>
+      </w:pPr>
+      <w:r>
+        <w:rPr>
+          <w:lang w:val="en-GB"/>
+        </w:rPr>
+        <w:t>FP (False Positive) means th</w:t>
+      </w:r>
+      <w:r>
+        <w:rPr>
+          <w:lang w:val="en-GB"/>
+        </w:rPr>
+        <w:t>at our model predicted 1 when it should be 0.</w:t>
       </w:r>
     </w:p>
     <w:p>
@@ -403,13 +709,7 @@
         <w:rPr>
           <w:lang w:val="en-GB"/>
         </w:rPr>
-        <w:t>FP (False Positive) means th</w:t>
-      </w:r>
-      <w:r>
-        <w:rPr>
-          <w:lang w:val="en-GB"/>
-        </w:rPr>
-        <w:t>at our model predicted 1 when it should be 0.</w:t>
+        <w:t>If we have False Positive, it means that our model predicted that the client will not repay the loan when in fact the client might repay it.</w:t>
       </w:r>
     </w:p>
     <w:p>
@@ -427,7 +727,7 @@
         <w:rPr>
           <w:lang w:val="en-GB"/>
         </w:rPr>
-        <w:t>If we have False Positive, it means that our model predicted that the client will not repay the loan when in fact the client might repay it.</w:t>
+        <w:t>This means the bank (Home Credit) lost one potential client that could have repaid the loan without trouble.</w:t>
       </w:r>
     </w:p>
     <w:p>
@@ -445,7 +745,7 @@
         <w:rPr>
           <w:lang w:val="en-GB"/>
         </w:rPr>
-        <w:t>This means the bank (Home Credit) lost one potential client that could have repaid the loan without trouble.</w:t>
+        <w:t>Thus, if we have a high precision, then we won’t miss potential client that could have repaid the loan. A low precision means we will miss “good” clients.</w:t>
       </w:r>
     </w:p>
     <w:p>
@@ -463,64 +763,33 @@
         <w:rPr>
           <w:lang w:val="en-GB"/>
         </w:rPr>
-        <w:t>Thus, if we have a high precision, then we won’t miss potential client that could have repaid the loan. A low precision means we will miss “good” clients.</w:t>
+        <w:t>However, the banker can decide to give a loan by studying the client’s application more in detail.</w:t>
       </w:r>
     </w:p>
     <w:p>
       <w:pPr>
         <w:pStyle w:val="Paragraphedeliste"/>
-        <w:numPr>
-          <w:ilvl w:val="0"/>
-          <w:numId w:val="1"/>
-        </w:numPr>
-        <w:rPr>
-          <w:lang w:val="en-GB"/>
-        </w:rPr>
-      </w:pPr>
-      <w:r>
-        <w:rPr>
-          <w:lang w:val="en-GB"/>
-        </w:rPr>
-        <w:t>However, the banker can decide to give a loan by studying the client’s application more in detail.</w:t>
+        <w:rPr>
+          <w:lang w:val="en-GB"/>
+        </w:rPr>
+      </w:pPr>
+    </w:p>
+    <w:p>
+      <w:pPr>
+        <w:pStyle w:val="Titre3"/>
+      </w:pPr>
+      <w:proofErr w:type="spellStart"/>
+      <w:r>
+        <w:t>Recall</w:t>
+      </w:r>
+      <w:proofErr w:type="spellEnd"/>
+      <w:r>
+        <w:t xml:space="preserve"> </w:t>
       </w:r>
     </w:p>
     <w:p>
       <w:pPr>
         <w:pStyle w:val="Paragraphedeliste"/>
-        <w:numPr>
-          <w:ilvl w:val="0"/>
-          <w:numId w:val="1"/>
-        </w:numPr>
-        <w:rPr>
-          <w:lang w:val="en-GB"/>
-        </w:rPr>
-      </w:pPr>
-    </w:p>
-    <w:p>
-      <w:pPr>
-        <w:pStyle w:val="Paragraphedeliste"/>
-        <w:numPr>
-          <w:ilvl w:val="0"/>
-          <w:numId w:val="1"/>
-        </w:numPr>
-      </w:pPr>
-      <w:proofErr w:type="spellStart"/>
-      <w:r>
-        <w:lastRenderedPageBreak/>
-        <w:t>Recall</w:t>
-      </w:r>
-      <w:proofErr w:type="spellEnd"/>
-      <w:r>
-        <w:t xml:space="preserve"> </w:t>
-      </w:r>
-    </w:p>
-    <w:p>
-      <w:pPr>
-        <w:pStyle w:val="Paragraphedeliste"/>
-        <w:numPr>
-          <w:ilvl w:val="0"/>
-          <w:numId w:val="1"/>
-        </w:numPr>
       </w:pPr>
     </w:p>
     <w:p>
@@ -529,9 +798,25 @@
           <w:noProof/>
         </w:rPr>
         <w:drawing>
-          <wp:inline distT="0" distB="0" distL="0" distR="0" wp14:anchorId="4F42206E" wp14:editId="28E0BEFB">
-            <wp:extent cx="2806700" cy="600330"/>
-            <wp:effectExtent l="0" t="0" r="0" b="9525"/>
+          <wp:anchor distT="0" distB="0" distL="114300" distR="114300" simplePos="0" relativeHeight="251658240" behindDoc="1" locked="0" layoutInCell="1" allowOverlap="1" wp14:anchorId="4F42206E" wp14:editId="6C7D52A0">
+            <wp:simplePos x="0" y="0"/>
+            <wp:positionH relativeFrom="margin">
+              <wp:align>left</wp:align>
+            </wp:positionH>
+            <wp:positionV relativeFrom="paragraph">
+              <wp:posOffset>261620</wp:posOffset>
+            </wp:positionV>
+            <wp:extent cx="2152650" cy="460375"/>
+            <wp:effectExtent l="0" t="0" r="0" b="0"/>
+            <wp:wrapTight wrapText="bothSides">
+              <wp:wrapPolygon edited="0">
+                <wp:start x="0" y="0"/>
+                <wp:lineTo x="0" y="20557"/>
+                <wp:lineTo x="21409" y="20557"/>
+                <wp:lineTo x="21409" y="0"/>
+                <wp:lineTo x="0" y="0"/>
+              </wp:wrapPolygon>
+            </wp:wrapTight>
             <wp:docPr id="2" name="Image 2"/>
             <wp:cNvGraphicFramePr>
               <a:graphicFrameLocks xmlns:a="http://schemas.openxmlformats.org/drawingml/2006/main" noChangeAspect="1"/>
@@ -540,7 +825,7 @@
               <a:graphicData uri="http://schemas.openxmlformats.org/drawingml/2006/picture">
                 <pic:pic xmlns:pic="http://schemas.openxmlformats.org/drawingml/2006/picture">
                   <pic:nvPicPr>
-                    <pic:cNvPr id="0" name="Picture 2"/>
+                    <pic:cNvPr id="2" name="Image 2"/>
                     <pic:cNvPicPr>
                       <a:picLocks noChangeAspect="1" noChangeArrowheads="1"/>
                     </pic:cNvPicPr>
@@ -561,7 +846,7 @@
                   <pic:spPr bwMode="auto">
                     <a:xfrm>
                       <a:off x="0" y="0"/>
-                      <a:ext cx="2860792" cy="611900"/>
+                      <a:ext cx="2152650" cy="460375"/>
                     </a:xfrm>
                     <a:prstGeom prst="rect">
                       <a:avLst/>
@@ -574,20 +859,40 @@
                 </pic:pic>
               </a:graphicData>
             </a:graphic>
-          </wp:inline>
+            <wp14:sizeRelH relativeFrom="margin">
+              <wp14:pctWidth>0</wp14:pctWidth>
+            </wp14:sizeRelH>
+            <wp14:sizeRelV relativeFrom="margin">
+              <wp14:pctHeight>0</wp14:pctHeight>
+            </wp14:sizeRelV>
+          </wp:anchor>
         </w:drawing>
       </w:r>
-    </w:p>
-    <w:p>
       <w:r>
         <w:rPr>
           <w:noProof/>
         </w:rPr>
         <w:drawing>
-          <wp:inline distT="0" distB="0" distL="0" distR="0" wp14:anchorId="1C1F5415" wp14:editId="0034F635">
-            <wp:extent cx="4070590" cy="952500"/>
+          <wp:anchor distT="0" distB="0" distL="114300" distR="114300" simplePos="0" relativeHeight="251659264" behindDoc="1" locked="0" layoutInCell="1" allowOverlap="1" wp14:anchorId="754E6358" wp14:editId="2CFC2BB4">
+            <wp:simplePos x="0" y="0"/>
+            <wp:positionH relativeFrom="column">
+              <wp:posOffset>2046605</wp:posOffset>
+            </wp:positionH>
+            <wp:positionV relativeFrom="paragraph">
+              <wp:posOffset>7620</wp:posOffset>
+            </wp:positionV>
+            <wp:extent cx="3365500" cy="786765"/>
             <wp:effectExtent l="0" t="0" r="6350" b="0"/>
-            <wp:docPr id="6" name="Image 6"/>
+            <wp:wrapTight wrapText="bothSides">
+              <wp:wrapPolygon edited="0">
+                <wp:start x="0" y="0"/>
+                <wp:lineTo x="0" y="20920"/>
+                <wp:lineTo x="21518" y="20920"/>
+                <wp:lineTo x="21518" y="0"/>
+                <wp:lineTo x="0" y="0"/>
+              </wp:wrapPolygon>
+            </wp:wrapTight>
+            <wp:docPr id="6" name="Image 6" descr="Une image contenant table&#10;&#10;Description générée automatiquement"/>
             <wp:cNvGraphicFramePr>
               <a:graphicFrameLocks xmlns:a="http://schemas.openxmlformats.org/drawingml/2006/main" noChangeAspect="1"/>
             </wp:cNvGraphicFramePr>
@@ -595,7 +900,7 @@
               <a:graphicData uri="http://schemas.openxmlformats.org/drawingml/2006/picture">
                 <pic:pic xmlns:pic="http://schemas.openxmlformats.org/drawingml/2006/picture">
                   <pic:nvPicPr>
-                    <pic:cNvPr id="0" name="Picture 6"/>
+                    <pic:cNvPr id="6" name="Image 6" descr="Une image contenant table&#10;&#10;Description générée automatiquement"/>
                     <pic:cNvPicPr>
                       <a:picLocks noChangeAspect="1" noChangeArrowheads="1"/>
                     </pic:cNvPicPr>
@@ -616,7 +921,7 @@
                   <pic:spPr bwMode="auto">
                     <a:xfrm>
                       <a:off x="0" y="0"/>
-                      <a:ext cx="4076022" cy="953771"/>
+                      <a:ext cx="3365500" cy="786765"/>
                     </a:xfrm>
                     <a:prstGeom prst="rect">
                       <a:avLst/>
@@ -629,11 +934,26 @@
                 </pic:pic>
               </a:graphicData>
             </a:graphic>
-          </wp:inline>
+            <wp14:sizeRelH relativeFrom="margin">
+              <wp14:pctWidth>0</wp14:pctWidth>
+            </wp14:sizeRelH>
+            <wp14:sizeRelV relativeFrom="margin">
+              <wp14:pctHeight>0</wp14:pctHeight>
+            </wp14:sizeRelV>
+          </wp:anchor>
         </w:drawing>
       </w:r>
     </w:p>
     <w:p/>
+    <w:p/>
+    <w:p>
+      <w:pPr>
+        <w:pStyle w:val="Paragraphedeliste"/>
+        <w:rPr>
+          <w:lang w:val="en-GB"/>
+        </w:rPr>
+      </w:pPr>
+    </w:p>
     <w:p>
       <w:pPr>
         <w:pStyle w:val="Paragraphedeliste"/>
@@ -666,11 +986,17 @@
           <w:numId w:val="1"/>
         </w:numPr>
         <w:rPr>
-          <w:lang w:val="en-GB"/>
-        </w:rPr>
-      </w:pPr>
-      <w:r>
-        <w:rPr>
+          <w:b/>
+          <w:bCs/>
+          <w:color w:val="FF0000"/>
+          <w:lang w:val="en-GB"/>
+        </w:rPr>
+      </w:pPr>
+      <w:r>
+        <w:rPr>
+          <w:b/>
+          <w:bCs/>
+          <w:color w:val="FF0000"/>
           <w:lang w:val="en-GB"/>
         </w:rPr>
         <w:t xml:space="preserve">This means that our model predicted that the client will repay the loan while in fact the client will not repay </w:t>
@@ -678,6 +1004,9 @@
       <w:proofErr w:type="gramStart"/>
       <w:r>
         <w:rPr>
+          <w:b/>
+          <w:bCs/>
+          <w:color w:val="FF0000"/>
           <w:lang w:val="en-GB"/>
         </w:rPr>
         <w:t>it !</w:t>
@@ -766,94 +1095,127 @@
       <w:proofErr w:type="gramStart"/>
       <w:r>
         <w:rPr>
+          <w:rStyle w:val="Titre4Car"/>
+          <w:lang w:val="en-GB"/>
+        </w:rPr>
+        <w:t>Conclusion</w:t>
+      </w:r>
+      <w:r>
+        <w:rPr>
+          <w:lang w:val="en-GB"/>
+        </w:rPr>
+        <w:t xml:space="preserve"> :</w:t>
+      </w:r>
+      <w:proofErr w:type="gramEnd"/>
+      <w:r>
+        <w:rPr>
+          <w:lang w:val="en-GB"/>
+        </w:rPr>
+        <w:t xml:space="preserve"> precision / </w:t>
+      </w:r>
+      <w:r>
+        <w:rPr>
           <w:b/>
           <w:bCs/>
           <w:lang w:val="en-GB"/>
         </w:rPr>
-        <w:t>Conclusion</w:t>
-      </w:r>
-      <w:r>
-        <w:rPr>
-          <w:lang w:val="en-GB"/>
-        </w:rPr>
-        <w:t xml:space="preserve"> :</w:t>
+        <w:t>recall</w:t>
+      </w:r>
+      <w:r>
+        <w:rPr>
+          <w:lang w:val="en-GB"/>
+        </w:rPr>
+        <w:t xml:space="preserve"> : we prefer having a good recall instead of a good precision. This means that we want to lower the number of False Negative which means that we do not want to give a loan to clients that might not pay it back.</w:t>
+      </w:r>
+    </w:p>
+    <w:p>
+      <w:pPr>
+        <w:rPr>
+          <w:lang w:val="en-GB"/>
+        </w:rPr>
+      </w:pPr>
+    </w:p>
+    <w:p>
+      <w:pPr>
+        <w:pStyle w:val="Titre3"/>
+        <w:rPr>
+          <w:lang w:val="en-GB"/>
+        </w:rPr>
+      </w:pPr>
+      <w:r>
+        <w:rPr>
+          <w:lang w:val="en-GB"/>
+        </w:rPr>
+        <w:t>F-score</w:t>
+      </w:r>
+    </w:p>
+    <w:p>
+      <w:pPr>
+        <w:pStyle w:val="Paragraphedeliste"/>
+        <w:rPr>
+          <w:lang w:val="en-GB"/>
+        </w:rPr>
+      </w:pPr>
+    </w:p>
+    <w:p>
+      <w:pPr>
+        <w:rPr>
+          <w:lang w:val="en-GB"/>
+        </w:rPr>
+      </w:pPr>
+      <w:r>
+        <w:rPr>
+          <w:rStyle w:val="Titre4Car"/>
+          <w:lang w:val="en-GB"/>
+        </w:rPr>
+        <w:t>F1</w:t>
+      </w:r>
+      <w:r>
+        <w:rPr>
+          <w:rStyle w:val="Titre4Car"/>
+          <w:lang w:val="en-GB"/>
+        </w:rPr>
+        <w:t>-</w:t>
+      </w:r>
+      <w:r>
+        <w:rPr>
+          <w:rStyle w:val="Titre4Car"/>
+          <w:lang w:val="en-GB"/>
+        </w:rPr>
+        <w:t xml:space="preserve">score </w:t>
+      </w:r>
+      <w:r>
+        <w:rPr>
+          <w:rStyle w:val="Titre4Car"/>
+          <w:lang w:val="en-GB"/>
+        </w:rPr>
+        <w:t>(beta = 1</w:t>
+      </w:r>
+      <w:proofErr w:type="gramStart"/>
+      <w:r>
+        <w:rPr>
+          <w:rStyle w:val="Titre4Car"/>
+          <w:lang w:val="en-GB"/>
+        </w:rPr>
+        <w:t>)</w:t>
+      </w:r>
+      <w:r>
+        <w:rPr>
+          <w:lang w:val="en-GB"/>
+        </w:rPr>
+        <w:t xml:space="preserve"> </w:t>
+      </w:r>
+      <w:r>
+        <w:rPr>
+          <w:lang w:val="en-GB"/>
+        </w:rPr>
+        <w:t>:</w:t>
       </w:r>
       <w:proofErr w:type="gramEnd"/>
       <w:r>
         <w:rPr>
           <w:lang w:val="en-GB"/>
         </w:rPr>
-        <w:t xml:space="preserve"> precision / </w:t>
-      </w:r>
-      <w:r>
-        <w:rPr>
-          <w:b/>
-          <w:bCs/>
-          <w:lang w:val="en-GB"/>
-        </w:rPr>
-        <w:t>recall</w:t>
-      </w:r>
-      <w:r>
-        <w:rPr>
-          <w:lang w:val="en-GB"/>
-        </w:rPr>
-        <w:t xml:space="preserve"> : we prefer having a good recall instead of a good precision. This means that we want to lower the number of False Negative which means that we do not want to give a loan to clients that might not pay it back.</w:t>
-      </w:r>
-    </w:p>
-    <w:p>
-      <w:pPr>
-        <w:rPr>
-          <w:lang w:val="en-GB"/>
-        </w:rPr>
-      </w:pPr>
-    </w:p>
-    <w:p>
-      <w:pPr>
-        <w:pStyle w:val="Paragraphedeliste"/>
-        <w:numPr>
-          <w:ilvl w:val="0"/>
-          <w:numId w:val="1"/>
-        </w:numPr>
-        <w:rPr>
-          <w:lang w:val="en-GB"/>
-        </w:rPr>
-      </w:pPr>
-      <w:r>
-        <w:rPr>
-          <w:lang w:val="en-GB"/>
-        </w:rPr>
-        <w:t>F-score</w:t>
-      </w:r>
-    </w:p>
-    <w:p>
-      <w:pPr>
-        <w:pStyle w:val="Paragraphedeliste"/>
-        <w:numPr>
-          <w:ilvl w:val="0"/>
-          <w:numId w:val="1"/>
-        </w:numPr>
-        <w:rPr>
-          <w:lang w:val="en-GB"/>
-        </w:rPr>
-      </w:pPr>
-      <w:r>
-        <w:rPr>
-          <w:lang w:val="en-GB"/>
-        </w:rPr>
-        <w:t xml:space="preserve">F1 </w:t>
-      </w:r>
-      <w:proofErr w:type="gramStart"/>
-      <w:r>
-        <w:rPr>
-          <w:lang w:val="en-GB"/>
-        </w:rPr>
-        <w:t>score :</w:t>
-      </w:r>
-      <w:proofErr w:type="gramEnd"/>
-      <w:r>
-        <w:rPr>
-          <w:lang w:val="en-GB"/>
-        </w:rPr>
         <w:t xml:space="preserve"> recall as important as precision</w:t>
       </w:r>
     </w:p>
@@ -865,13 +1227,29 @@
       </w:pPr>
       <w:r>
         <w:rPr>
+          <w:rStyle w:val="Titre4Car"/>
           <w:noProof/>
-          <w:lang w:val="en-GB"/>
         </w:rPr>
         <w:drawing>
-          <wp:inline distT="0" distB="0" distL="0" distR="0" wp14:anchorId="03D16FA2" wp14:editId="05D2EAA1">
-            <wp:extent cx="5753100" cy="615950"/>
+          <wp:anchor distT="0" distB="0" distL="114300" distR="114300" simplePos="0" relativeHeight="251663360" behindDoc="1" locked="0" layoutInCell="1" allowOverlap="1" wp14:anchorId="03D16FA2" wp14:editId="6109BA4D">
+            <wp:simplePos x="0" y="0"/>
+            <wp:positionH relativeFrom="margin">
+              <wp:align>left</wp:align>
+            </wp:positionH>
+            <wp:positionV relativeFrom="paragraph">
+              <wp:posOffset>4445</wp:posOffset>
+            </wp:positionV>
+            <wp:extent cx="5223510" cy="558800"/>
             <wp:effectExtent l="0" t="0" r="0" b="0"/>
+            <wp:wrapTight wrapText="bothSides">
+              <wp:wrapPolygon edited="0">
+                <wp:start x="0" y="0"/>
+                <wp:lineTo x="0" y="20618"/>
+                <wp:lineTo x="21505" y="20618"/>
+                <wp:lineTo x="21505" y="0"/>
+                <wp:lineTo x="0" y="0"/>
+              </wp:wrapPolygon>
+            </wp:wrapTight>
             <wp:docPr id="7" name="Image 7"/>
             <wp:cNvGraphicFramePr>
               <a:graphicFrameLocks xmlns:a="http://schemas.openxmlformats.org/drawingml/2006/main" noChangeAspect="1"/>
@@ -901,7 +1279,7 @@
                   <pic:spPr bwMode="auto">
                     <a:xfrm>
                       <a:off x="0" y="0"/>
-                      <a:ext cx="5753100" cy="615950"/>
+                      <a:ext cx="5223510" cy="558800"/>
                     </a:xfrm>
                     <a:prstGeom prst="rect">
                       <a:avLst/>
@@ -914,90 +1292,91 @@
                 </pic:pic>
               </a:graphicData>
             </a:graphic>
-          </wp:inline>
+            <wp14:sizeRelH relativeFrom="margin">
+              <wp14:pctWidth>0</wp14:pctWidth>
+            </wp14:sizeRelH>
+            <wp14:sizeRelV relativeFrom="margin">
+              <wp14:pctHeight>0</wp14:pctHeight>
+            </wp14:sizeRelV>
+          </wp:anchor>
         </w:drawing>
       </w:r>
     </w:p>
     <w:p>
       <w:pPr>
+        <w:pStyle w:val="Titre4"/>
+        <w:rPr>
+          <w:lang w:val="en-GB"/>
+        </w:rPr>
+      </w:pPr>
+    </w:p>
+    <w:p>
+      <w:pPr>
+        <w:pStyle w:val="Titre4"/>
+        <w:rPr>
+          <w:lang w:val="en-GB"/>
+        </w:rPr>
+      </w:pPr>
+    </w:p>
+    <w:p>
+      <w:pPr>
+        <w:pStyle w:val="Titre4"/>
+        <w:rPr>
+          <w:lang w:val="en-GB"/>
+        </w:rPr>
+      </w:pPr>
+    </w:p>
+    <w:p>
+      <w:pPr>
+        <w:pStyle w:val="Titre4"/>
+        <w:rPr>
+          <w:lang w:val="en-GB"/>
+        </w:rPr>
+      </w:pPr>
+      <w:r>
+        <w:rPr>
+          <w:lang w:val="en-GB"/>
+        </w:rPr>
+        <w:t>F Beta score</w:t>
+      </w:r>
+    </w:p>
+    <w:p>
+      <w:pPr>
         <w:pStyle w:val="Paragraphedeliste"/>
-        <w:numPr>
-          <w:ilvl w:val="0"/>
-          <w:numId w:val="1"/>
-        </w:numPr>
-        <w:rPr>
-          <w:lang w:val="en-GB"/>
-        </w:rPr>
-      </w:pPr>
+        <w:rPr>
+          <w:lang w:val="en-GB"/>
+        </w:rPr>
+      </w:pPr>
+    </w:p>
+    <w:p>
+      <w:pPr>
+        <w:rPr>
+          <w:lang w:val="en-GB"/>
+        </w:rPr>
+      </w:pPr>
+      <w:r>
+        <w:rPr>
+          <w:lang w:val="en-GB"/>
+        </w:rPr>
+        <w:t xml:space="preserve">A more general F score, FB, that uses a positive real factor B, where B is chosen such that recall is considered B times as important as </w:t>
+      </w:r>
       <w:proofErr w:type="gramStart"/>
       <w:r>
         <w:rPr>
           <w:lang w:val="en-GB"/>
         </w:rPr>
-        <w:t>Beta ?</w:t>
+        <w:t>precision</w:t>
+      </w:r>
+      <w:r>
+        <w:rPr>
+          <w:lang w:val="en-GB"/>
+        </w:rPr>
+        <w:t xml:space="preserve"> :</w:t>
       </w:r>
       <w:proofErr w:type="gramEnd"/>
     </w:p>
     <w:p>
       <w:pPr>
-        <w:pStyle w:val="Paragraphedeliste"/>
-        <w:numPr>
-          <w:ilvl w:val="0"/>
-          <w:numId w:val="1"/>
-        </w:numPr>
-        <w:rPr>
-          <w:lang w:val="en-GB"/>
-        </w:rPr>
-      </w:pPr>
-    </w:p>
-    <w:p>
-      <w:pPr>
-        <w:rPr>
-          <w:lang w:val="en-GB"/>
-        </w:rPr>
-      </w:pPr>
-      <w:r>
-        <w:rPr>
-          <w:lang w:val="en-GB"/>
-        </w:rPr>
-        <w:t>As for the F1 score, we need to give more importance to the recall.</w:t>
-      </w:r>
-    </w:p>
-    <w:p>
-      <w:pPr>
-        <w:rPr>
-          <w:lang w:val="en-GB"/>
-        </w:rPr>
-      </w:pPr>
-    </w:p>
-    <w:p>
-      <w:pPr>
-        <w:rPr>
-          <w:lang w:val="en-GB"/>
-        </w:rPr>
-      </w:pPr>
-    </w:p>
-    <w:p>
-      <w:pPr>
-        <w:rPr>
-          <w:lang w:val="en-GB"/>
-        </w:rPr>
-      </w:pPr>
-      <w:r>
-        <w:rPr>
-          <w:lang w:val="en-GB"/>
-        </w:rPr>
-        <w:t>A more general F score, FB, that uses a positive real factor B, where B is chosen such that recall is considered B times as important as precision</w:t>
-      </w:r>
-      <w:r>
-        <w:rPr>
-          <w:lang w:val="en-GB"/>
-        </w:rPr>
-        <w:t xml:space="preserve"> :</w:t>
-      </w:r>
-    </w:p>
-    <w:p>
-      <w:pPr>
         <w:rPr>
           <w:lang w:val="en-GB"/>
         </w:rPr>
@@ -1007,11 +1386,26 @@
           <w:noProof/>
           <w:lang w:val="en-GB"/>
         </w:rPr>
-        <w:lastRenderedPageBreak/>
         <w:drawing>
-          <wp:inline distT="0" distB="0" distL="0" distR="0" wp14:anchorId="30791C78" wp14:editId="3145E915">
-            <wp:extent cx="3867150" cy="622300"/>
-            <wp:effectExtent l="0" t="0" r="0" b="6350"/>
+          <wp:anchor distT="0" distB="0" distL="114300" distR="114300" simplePos="0" relativeHeight="251664384" behindDoc="1" locked="0" layoutInCell="1" allowOverlap="1" wp14:anchorId="30791C78" wp14:editId="1D9C48F1">
+            <wp:simplePos x="0" y="0"/>
+            <wp:positionH relativeFrom="margin">
+              <wp:align>left</wp:align>
+            </wp:positionH>
+            <wp:positionV relativeFrom="paragraph">
+              <wp:posOffset>99695</wp:posOffset>
+            </wp:positionV>
+            <wp:extent cx="3302000" cy="530860"/>
+            <wp:effectExtent l="0" t="0" r="0" b="2540"/>
+            <wp:wrapTight wrapText="bothSides">
+              <wp:wrapPolygon edited="0">
+                <wp:start x="0" y="0"/>
+                <wp:lineTo x="0" y="20928"/>
+                <wp:lineTo x="21434" y="20928"/>
+                <wp:lineTo x="21434" y="0"/>
+                <wp:lineTo x="0" y="0"/>
+              </wp:wrapPolygon>
+            </wp:wrapTight>
             <wp:docPr id="8" name="Image 8" descr="Une image contenant texte&#10;&#10;Description générée automatiquement"/>
             <wp:cNvGraphicFramePr>
               <a:graphicFrameLocks xmlns:a="http://schemas.openxmlformats.org/drawingml/2006/main" noChangeAspect="1"/>
@@ -1041,7 +1435,7 @@
                   <pic:spPr bwMode="auto">
                     <a:xfrm>
                       <a:off x="0" y="0"/>
-                      <a:ext cx="3867150" cy="622300"/>
+                      <a:ext cx="3302000" cy="530860"/>
                     </a:xfrm>
                     <a:prstGeom prst="rect">
                       <a:avLst/>
@@ -1054,7 +1448,13 @@
                 </pic:pic>
               </a:graphicData>
             </a:graphic>
-          </wp:inline>
+            <wp14:sizeRelH relativeFrom="margin">
+              <wp14:pctWidth>0</wp14:pctWidth>
+            </wp14:sizeRelH>
+            <wp14:sizeRelV relativeFrom="margin">
+              <wp14:pctHeight>0</wp14:pctHeight>
+            </wp14:sizeRelV>
+          </wp:anchor>
         </w:drawing>
       </w:r>
     </w:p>
@@ -1072,11 +1472,19 @@
           <w:lang w:val="en-GB"/>
         </w:rPr>
       </w:pPr>
-      <w:r>
+    </w:p>
+    <w:p>
+      <w:pPr>
         <w:rPr>
           <w:color w:val="FF0000"/>
           <w:lang w:val="en-GB"/>
         </w:rPr>
+      </w:pPr>
+      <w:r>
+        <w:rPr>
+          <w:color w:val="FF0000"/>
+          <w:lang w:val="en-GB"/>
+        </w:rPr>
         <w:t xml:space="preserve">We </w:t>
       </w:r>
       <w:proofErr w:type="gramStart"/>
@@ -1107,7 +1515,45 @@
           <w:color w:val="FF0000"/>
           <w:lang w:val="en-GB"/>
         </w:rPr>
-        <w:t>:</w:t>
+        <w:t>.</w:t>
+      </w:r>
+    </w:p>
+    <w:p>
+      <w:pPr>
+        <w:pStyle w:val="Paragraphedeliste"/>
+        <w:numPr>
+          <w:ilvl w:val="0"/>
+          <w:numId w:val="1"/>
+        </w:numPr>
+        <w:rPr>
+          <w:b/>
+          <w:bCs/>
+          <w:lang w:val="en-GB"/>
+        </w:rPr>
+      </w:pPr>
+      <w:r>
+        <w:rPr>
+          <w:b/>
+          <w:bCs/>
+          <w:lang w:val="en-GB"/>
+        </w:rPr>
+        <w:t>As for the F</w:t>
+      </w:r>
+      <w:r>
+        <w:rPr>
+          <w:b/>
+          <w:bCs/>
+          <w:lang w:val="en-GB"/>
+        </w:rPr>
+        <w:t>-</w:t>
+      </w:r>
+      <w:r>
+        <w:rPr>
+          <w:b/>
+          <w:bCs/>
+          <w:lang w:val="en-GB"/>
+        </w:rPr>
+        <w:t>score, we need to give more importance to the recall for our use case.</w:t>
       </w:r>
     </w:p>
     <w:p>
@@ -1188,41 +1634,42 @@
           <w:iCs/>
           <w:lang w:val="en-GB"/>
         </w:rPr>
-        <w:t>“</w:t>
-      </w:r>
+        <w:t xml:space="preserve">“The beta parameter determines the weight of recall in the combined score. beta &lt; 1 lends more weight to precision, while beta &gt; 1 </w:t>
+      </w:r>
+      <w:proofErr w:type="spellStart"/>
       <w:r>
         <w:rPr>
           <w:i/>
           <w:iCs/>
           <w:lang w:val="en-GB"/>
         </w:rPr>
-        <w:t xml:space="preserve">The beta parameter determines the weight of recall in the combined score. beta &lt; 1 lends more weight to precision, while beta &gt; 1 </w:t>
-      </w:r>
-      <w:proofErr w:type="spellStart"/>
+        <w:t>favors</w:t>
+      </w:r>
+      <w:proofErr w:type="spellEnd"/>
       <w:r>
         <w:rPr>
           <w:i/>
           <w:iCs/>
           <w:lang w:val="en-GB"/>
         </w:rPr>
-        <w:t>favors</w:t>
-      </w:r>
-      <w:proofErr w:type="spellEnd"/>
-      <w:r>
+        <w:t xml:space="preserve"> recall.</w:t>
+      </w:r>
+    </w:p>
+    <w:p>
+      <w:pPr>
         <w:rPr>
           <w:i/>
           <w:iCs/>
           <w:lang w:val="en-GB"/>
         </w:rPr>
-        <w:t xml:space="preserve"> recall</w:t>
-      </w:r>
+      </w:pPr>
       <w:r>
         <w:rPr>
           <w:i/>
           <w:iCs/>
           <w:lang w:val="en-GB"/>
         </w:rPr>
-        <w:t>.</w:t>
+        <w:t>For the limits, when beta -&gt; 0, we consider only precision,</w:t>
       </w:r>
     </w:p>
     <w:p>
@@ -1239,103 +1686,696 @@
           <w:iCs/>
           <w:lang w:val="en-GB"/>
         </w:rPr>
-        <w:t xml:space="preserve">For the limits, when </w:t>
-      </w:r>
-      <w:r>
-        <w:rPr>
-          <w:i/>
-          <w:iCs/>
-          <w:lang w:val="en-GB"/>
-        </w:rPr>
-        <w:t>beta -&gt; 0</w:t>
-      </w:r>
-      <w:r>
-        <w:rPr>
-          <w:i/>
-          <w:iCs/>
-          <w:lang w:val="en-GB"/>
-        </w:rPr>
-        <w:t xml:space="preserve">, we </w:t>
-      </w:r>
-      <w:r>
-        <w:rPr>
-          <w:i/>
-          <w:iCs/>
-          <w:lang w:val="en-GB"/>
-        </w:rPr>
-        <w:t>consider only precision,</w:t>
-      </w:r>
-    </w:p>
-    <w:p>
-      <w:pPr>
-        <w:rPr>
-          <w:i/>
-          <w:iCs/>
-          <w:lang w:val="en-GB"/>
-        </w:rPr>
-      </w:pPr>
-      <w:r>
-        <w:rPr>
-          <w:i/>
-          <w:iCs/>
-          <w:lang w:val="en-GB"/>
-        </w:rPr>
-        <w:t xml:space="preserve">If </w:t>
-      </w:r>
-      <w:r>
-        <w:rPr>
-          <w:i/>
-          <w:iCs/>
-          <w:lang w:val="en-GB"/>
-        </w:rPr>
-        <w:t>beta -&gt; +inf only recall).</w:t>
-      </w:r>
-      <w:r>
-        <w:rPr>
-          <w:i/>
-          <w:iCs/>
+        <w:t>If beta -&gt; +inf only recall).”</w:t>
+      </w:r>
+    </w:p>
+    <w:p>
+      <w:pPr>
+        <w:rPr>
+          <w:lang w:val="en-GB"/>
+        </w:rPr>
+      </w:pPr>
+    </w:p>
+    <w:p>
+      <w:pPr>
+        <w:pStyle w:val="Titre3"/>
+        <w:rPr>
+          <w:lang w:val="en-GB"/>
+        </w:rPr>
+      </w:pPr>
+      <w:r>
+        <w:rPr>
+          <w:lang w:val="en-GB"/>
+        </w:rPr>
+        <w:t>ROC Curve and AUC</w:t>
+      </w:r>
+    </w:p>
+    <w:p>
+      <w:pPr>
+        <w:rPr>
+          <w:lang w:val="en-GB"/>
+        </w:rPr>
+      </w:pPr>
+    </w:p>
+    <w:p>
+      <w:pPr>
+        <w:rPr>
+          <w:lang w:val="en-GB"/>
+        </w:rPr>
+      </w:pPr>
+      <w:r>
+        <w:rPr>
+          <w:lang w:val="en-GB"/>
+        </w:rPr>
+        <w:t>For the Kaggle competition, AUC-ROC score was chosen to compare the different model performances.</w:t>
+      </w:r>
+    </w:p>
+    <w:p>
+      <w:pPr>
+        <w:rPr>
+          <w:lang w:val="en-GB"/>
+        </w:rPr>
+      </w:pPr>
+      <w:r>
+        <w:rPr>
+          <w:noProof/>
+        </w:rPr>
+        <w:lastRenderedPageBreak/>
+        <w:drawing>
+          <wp:anchor distT="0" distB="0" distL="114300" distR="114300" simplePos="0" relativeHeight="251667456" behindDoc="1" locked="0" layoutInCell="1" allowOverlap="1" wp14:anchorId="3A27BDD8" wp14:editId="3156B666">
+            <wp:simplePos x="0" y="0"/>
+            <wp:positionH relativeFrom="margin">
+              <wp:align>left</wp:align>
+            </wp:positionH>
+            <wp:positionV relativeFrom="paragraph">
+              <wp:posOffset>6350</wp:posOffset>
+            </wp:positionV>
+            <wp:extent cx="4692650" cy="777875"/>
+            <wp:effectExtent l="0" t="0" r="0" b="3175"/>
+            <wp:wrapTight wrapText="bothSides">
+              <wp:wrapPolygon edited="0">
+                <wp:start x="0" y="0"/>
+                <wp:lineTo x="0" y="21159"/>
+                <wp:lineTo x="21483" y="21159"/>
+                <wp:lineTo x="21483" y="0"/>
+                <wp:lineTo x="0" y="0"/>
+              </wp:wrapPolygon>
+            </wp:wrapTight>
+            <wp:docPr id="10" name="Image 10" descr="Une image contenant texte&#10;&#10;Description générée automatiquement"/>
+            <wp:cNvGraphicFramePr>
+              <a:graphicFrameLocks xmlns:a="http://schemas.openxmlformats.org/drawingml/2006/main" noChangeAspect="1"/>
+            </wp:cNvGraphicFramePr>
+            <a:graphic xmlns:a="http://schemas.openxmlformats.org/drawingml/2006/main">
+              <a:graphicData uri="http://schemas.openxmlformats.org/drawingml/2006/picture">
+                <pic:pic xmlns:pic="http://schemas.openxmlformats.org/drawingml/2006/picture">
+                  <pic:nvPicPr>
+                    <pic:cNvPr id="10" name="Image 10" descr="Une image contenant texte&#10;&#10;Description générée automatiquement"/>
+                    <pic:cNvPicPr/>
+                  </pic:nvPicPr>
+                  <pic:blipFill>
+                    <a:blip r:embed="rId12">
+                      <a:extLst>
+                        <a:ext uri="{28A0092B-C50C-407E-A947-70E740481C1C}">
+                          <a14:useLocalDpi xmlns:a14="http://schemas.microsoft.com/office/drawing/2010/main" val="0"/>
+                        </a:ext>
+                      </a:extLst>
+                    </a:blip>
+                    <a:stretch>
+                      <a:fillRect/>
+                    </a:stretch>
+                  </pic:blipFill>
+                  <pic:spPr>
+                    <a:xfrm>
+                      <a:off x="0" y="0"/>
+                      <a:ext cx="4692650" cy="777875"/>
+                    </a:xfrm>
+                    <a:prstGeom prst="rect">
+                      <a:avLst/>
+                    </a:prstGeom>
+                  </pic:spPr>
+                </pic:pic>
+              </a:graphicData>
+            </a:graphic>
+            <wp14:sizeRelH relativeFrom="margin">
+              <wp14:pctWidth>0</wp14:pctWidth>
+            </wp14:sizeRelH>
+            <wp14:sizeRelV relativeFrom="margin">
+              <wp14:pctHeight>0</wp14:pctHeight>
+            </wp14:sizeRelV>
+          </wp:anchor>
+        </w:drawing>
+      </w:r>
+    </w:p>
+    <w:p>
+      <w:pPr>
+        <w:pStyle w:val="Titre4"/>
+        <w:rPr>
+          <w:lang w:val="en-GB"/>
+        </w:rPr>
+      </w:pPr>
+    </w:p>
+    <w:p>
+      <w:pPr>
+        <w:pStyle w:val="Titre4"/>
+        <w:rPr>
+          <w:lang w:val="en-GB"/>
+        </w:rPr>
+      </w:pPr>
+      <w:r>
+        <w:rPr>
+          <w:noProof/>
+        </w:rPr>
+        <w:drawing>
+          <wp:anchor distT="0" distB="0" distL="114300" distR="114300" simplePos="0" relativeHeight="251669504" behindDoc="1" locked="0" layoutInCell="1" allowOverlap="1" wp14:anchorId="257B45FF" wp14:editId="4ADBC9A1">
+            <wp:simplePos x="0" y="0"/>
+            <wp:positionH relativeFrom="margin">
+              <wp:align>right</wp:align>
+            </wp:positionH>
+            <wp:positionV relativeFrom="paragraph">
+              <wp:posOffset>193675</wp:posOffset>
+            </wp:positionV>
+            <wp:extent cx="3359785" cy="1710690"/>
+            <wp:effectExtent l="0" t="0" r="0" b="3810"/>
+            <wp:wrapTight wrapText="bothSides">
+              <wp:wrapPolygon edited="0">
+                <wp:start x="0" y="0"/>
+                <wp:lineTo x="0" y="21408"/>
+                <wp:lineTo x="21433" y="21408"/>
+                <wp:lineTo x="21433" y="0"/>
+                <wp:lineTo x="0" y="0"/>
+              </wp:wrapPolygon>
+            </wp:wrapTight>
+            <wp:docPr id="12" name="Image 12"/>
+            <wp:cNvGraphicFramePr>
+              <a:graphicFrameLocks xmlns:a="http://schemas.openxmlformats.org/drawingml/2006/main" noChangeAspect="1"/>
+            </wp:cNvGraphicFramePr>
+            <a:graphic xmlns:a="http://schemas.openxmlformats.org/drawingml/2006/main">
+              <a:graphicData uri="http://schemas.openxmlformats.org/drawingml/2006/picture">
+                <pic:pic xmlns:pic="http://schemas.openxmlformats.org/drawingml/2006/picture">
+                  <pic:nvPicPr>
+                    <pic:cNvPr id="0" name="Picture 6"/>
+                    <pic:cNvPicPr>
+                      <a:picLocks noChangeAspect="1" noChangeArrowheads="1"/>
+                    </pic:cNvPicPr>
+                  </pic:nvPicPr>
+                  <pic:blipFill>
+                    <a:blip r:embed="rId13" cstate="print">
+                      <a:extLst>
+                        <a:ext uri="{28A0092B-C50C-407E-A947-70E740481C1C}">
+                          <a14:useLocalDpi xmlns:a14="http://schemas.microsoft.com/office/drawing/2010/main" val="0"/>
+                        </a:ext>
+                      </a:extLst>
+                    </a:blip>
+                    <a:srcRect/>
+                    <a:stretch>
+                      <a:fillRect/>
+                    </a:stretch>
+                  </pic:blipFill>
+                  <pic:spPr bwMode="auto">
+                    <a:xfrm>
+                      <a:off x="0" y="0"/>
+                      <a:ext cx="3359785" cy="1710690"/>
+                    </a:xfrm>
+                    <a:prstGeom prst="rect">
+                      <a:avLst/>
+                    </a:prstGeom>
+                    <a:noFill/>
+                    <a:ln>
+                      <a:noFill/>
+                    </a:ln>
+                  </pic:spPr>
+                </pic:pic>
+              </a:graphicData>
+            </a:graphic>
+            <wp14:sizeRelH relativeFrom="margin">
+              <wp14:pctWidth>0</wp14:pctWidth>
+            </wp14:sizeRelH>
+            <wp14:sizeRelV relativeFrom="margin">
+              <wp14:pctHeight>0</wp14:pctHeight>
+            </wp14:sizeRelV>
+          </wp:anchor>
+        </w:drawing>
+      </w:r>
+    </w:p>
+    <w:p>
+      <w:pPr>
+        <w:rPr>
+          <w:lang w:val="en-GB"/>
+        </w:rPr>
+      </w:pPr>
+      <w:r>
+        <w:rPr>
+          <w:noProof/>
+        </w:rPr>
+        <w:drawing>
+          <wp:anchor distT="0" distB="0" distL="114300" distR="114300" simplePos="0" relativeHeight="251668480" behindDoc="1" locked="0" layoutInCell="1" allowOverlap="1" wp14:anchorId="2981D4E0" wp14:editId="56C44DB8">
+            <wp:simplePos x="0" y="0"/>
+            <wp:positionH relativeFrom="margin">
+              <wp:align>left</wp:align>
+            </wp:positionH>
+            <wp:positionV relativeFrom="paragraph">
+              <wp:posOffset>215900</wp:posOffset>
+            </wp:positionV>
+            <wp:extent cx="2997419" cy="685800"/>
+            <wp:effectExtent l="0" t="0" r="0" b="0"/>
+            <wp:wrapTight wrapText="bothSides">
+              <wp:wrapPolygon edited="0">
+                <wp:start x="0" y="0"/>
+                <wp:lineTo x="0" y="21000"/>
+                <wp:lineTo x="21417" y="21000"/>
+                <wp:lineTo x="21417" y="0"/>
+                <wp:lineTo x="0" y="0"/>
+              </wp:wrapPolygon>
+            </wp:wrapTight>
+            <wp:docPr id="11" name="Image 11" descr="Une image contenant texte&#10;&#10;Description générée automatiquement"/>
+            <wp:cNvGraphicFramePr>
+              <a:graphicFrameLocks xmlns:a="http://schemas.openxmlformats.org/drawingml/2006/main" noChangeAspect="1"/>
+            </wp:cNvGraphicFramePr>
+            <a:graphic xmlns:a="http://schemas.openxmlformats.org/drawingml/2006/main">
+              <a:graphicData uri="http://schemas.openxmlformats.org/drawingml/2006/picture">
+                <pic:pic xmlns:pic="http://schemas.openxmlformats.org/drawingml/2006/picture">
+                  <pic:nvPicPr>
+                    <pic:cNvPr id="11" name="Image 11" descr="Une image contenant texte&#10;&#10;Description générée automatiquement"/>
+                    <pic:cNvPicPr/>
+                  </pic:nvPicPr>
+                  <pic:blipFill>
+                    <a:blip r:embed="rId14">
+                      <a:extLst>
+                        <a:ext uri="{28A0092B-C50C-407E-A947-70E740481C1C}">
+                          <a14:useLocalDpi xmlns:a14="http://schemas.microsoft.com/office/drawing/2010/main" val="0"/>
+                        </a:ext>
+                      </a:extLst>
+                    </a:blip>
+                    <a:stretch>
+                      <a:fillRect/>
+                    </a:stretch>
+                  </pic:blipFill>
+                  <pic:spPr>
+                    <a:xfrm>
+                      <a:off x="0" y="0"/>
+                      <a:ext cx="2997419" cy="685800"/>
+                    </a:xfrm>
+                    <a:prstGeom prst="rect">
+                      <a:avLst/>
+                    </a:prstGeom>
+                  </pic:spPr>
+                </pic:pic>
+              </a:graphicData>
+            </a:graphic>
+          </wp:anchor>
+        </w:drawing>
+      </w:r>
+    </w:p>
+    <w:p>
+      <w:pPr>
+        <w:rPr>
+          <w:lang w:val="en-GB"/>
+        </w:rPr>
+      </w:pPr>
+    </w:p>
+    <w:p>
+      <w:pPr>
+        <w:rPr>
+          <w:lang w:val="en-GB"/>
+        </w:rPr>
+      </w:pPr>
+    </w:p>
+    <w:p>
+      <w:pPr>
+        <w:pStyle w:val="Titre4"/>
+        <w:rPr>
+          <w:lang w:val="en-GB"/>
+        </w:rPr>
+      </w:pPr>
+      <w:r>
+        <w:rPr>
+          <w:lang w:val="en-GB"/>
+        </w:rPr>
+        <w:t>ROC curve</w:t>
+      </w:r>
+    </w:p>
+    <w:p>
+      <w:pPr>
+        <w:rPr>
+          <w:lang w:val="en-GB"/>
+        </w:rPr>
+      </w:pPr>
+    </w:p>
+    <w:p>
+      <w:pPr>
+        <w:rPr>
+          <w:lang w:val="en-GB"/>
+        </w:rPr>
+      </w:pPr>
+    </w:p>
+    <w:p>
+      <w:pPr>
+        <w:rPr>
+          <w:lang w:val="en-GB"/>
+        </w:rPr>
+      </w:pPr>
+    </w:p>
+    <w:p>
+      <w:pPr>
+        <w:rPr>
+          <w:lang w:val="en-GB"/>
+        </w:rPr>
+      </w:pPr>
+    </w:p>
+    <w:p>
+      <w:pPr>
+        <w:rPr>
+          <w:lang w:val="en-GB"/>
+        </w:rPr>
+      </w:pPr>
+      <w:r>
+        <w:rPr>
+          <w:noProof/>
+        </w:rPr>
+        <w:drawing>
+          <wp:anchor distT="0" distB="0" distL="114300" distR="114300" simplePos="0" relativeHeight="251666432" behindDoc="1" locked="0" layoutInCell="1" allowOverlap="1" wp14:anchorId="55FBE9F5" wp14:editId="37ADEBD9">
+            <wp:simplePos x="0" y="0"/>
+            <wp:positionH relativeFrom="column">
+              <wp:posOffset>0</wp:posOffset>
+            </wp:positionH>
+            <wp:positionV relativeFrom="paragraph">
+              <wp:posOffset>0</wp:posOffset>
+            </wp:positionV>
+            <wp:extent cx="2598302" cy="2174875"/>
+            <wp:effectExtent l="0" t="0" r="0" b="0"/>
+            <wp:wrapTight wrapText="bothSides">
+              <wp:wrapPolygon edited="0">
+                <wp:start x="0" y="0"/>
+                <wp:lineTo x="0" y="21379"/>
+                <wp:lineTo x="21384" y="21379"/>
+                <wp:lineTo x="21384" y="0"/>
+                <wp:lineTo x="0" y="0"/>
+              </wp:wrapPolygon>
+            </wp:wrapTight>
+            <wp:docPr id="9" name="Image 9"/>
+            <wp:cNvGraphicFramePr>
+              <a:graphicFrameLocks xmlns:a="http://schemas.openxmlformats.org/drawingml/2006/main" noChangeAspect="1"/>
+            </wp:cNvGraphicFramePr>
+            <a:graphic xmlns:a="http://schemas.openxmlformats.org/drawingml/2006/main">
+              <a:graphicData uri="http://schemas.openxmlformats.org/drawingml/2006/picture">
+                <pic:pic xmlns:pic="http://schemas.openxmlformats.org/drawingml/2006/picture">
+                  <pic:nvPicPr>
+                    <pic:cNvPr id="1" name=""/>
+                    <pic:cNvPicPr/>
+                  </pic:nvPicPr>
+                  <pic:blipFill>
+                    <a:blip r:embed="rId15">
+                      <a:extLst>
+                        <a:ext uri="{28A0092B-C50C-407E-A947-70E740481C1C}">
+                          <a14:useLocalDpi xmlns:a14="http://schemas.microsoft.com/office/drawing/2010/main" val="0"/>
+                        </a:ext>
+                      </a:extLst>
+                    </a:blip>
+                    <a:stretch>
+                      <a:fillRect/>
+                    </a:stretch>
+                  </pic:blipFill>
+                  <pic:spPr>
+                    <a:xfrm>
+                      <a:off x="0" y="0"/>
+                      <a:ext cx="2598302" cy="2174875"/>
+                    </a:xfrm>
+                    <a:prstGeom prst="rect">
+                      <a:avLst/>
+                    </a:prstGeom>
+                  </pic:spPr>
+                </pic:pic>
+              </a:graphicData>
+            </a:graphic>
+          </wp:anchor>
+        </w:drawing>
+      </w:r>
+    </w:p>
+    <w:p>
+      <w:pPr>
+        <w:rPr>
+          <w:lang w:val="en-GB"/>
+        </w:rPr>
+      </w:pPr>
+      <w:proofErr w:type="spellStart"/>
+      <w:r>
+        <w:rPr>
+          <w:lang w:val="en-GB"/>
+        </w:rPr>
+        <w:t>Aaa</w:t>
+      </w:r>
+      <w:proofErr w:type="spellEnd"/>
+    </w:p>
+    <w:p>
+      <w:pPr>
+        <w:rPr>
+          <w:lang w:val="en-GB"/>
+        </w:rPr>
+      </w:pPr>
+    </w:p>
+    <w:p>
+      <w:pPr>
+        <w:rPr>
+          <w:lang w:val="en-GB"/>
+        </w:rPr>
+      </w:pPr>
+    </w:p>
+    <w:p>
+      <w:pPr>
+        <w:rPr>
+          <w:lang w:val="en-GB"/>
+        </w:rPr>
+      </w:pPr>
+    </w:p>
+    <w:p>
+      <w:pPr>
+        <w:rPr>
+          <w:lang w:val="en-GB"/>
+        </w:rPr>
+      </w:pPr>
+    </w:p>
+    <w:p>
+      <w:pPr>
+        <w:rPr>
+          <w:lang w:val="en-GB"/>
+        </w:rPr>
+      </w:pPr>
+    </w:p>
+    <w:p>
+      <w:pPr>
+        <w:rPr>
+          <w:lang w:val="en-GB"/>
+        </w:rPr>
+      </w:pPr>
+    </w:p>
+    <w:p>
+      <w:pPr>
+        <w:rPr>
+          <w:lang w:val="en-GB"/>
+        </w:rPr>
+      </w:pPr>
+    </w:p>
+    <w:p>
+      <w:pPr>
+        <w:pStyle w:val="Titre4"/>
+        <w:rPr>
+          <w:lang w:val="en-GB"/>
+        </w:rPr>
+      </w:pPr>
+      <w:r>
+        <w:rPr>
+          <w:lang w:val="en-GB"/>
+        </w:rPr>
+        <w:t>AUC: Area Under the ROC Curve</w:t>
+      </w:r>
+    </w:p>
+    <w:p>
+      <w:pPr>
+        <w:rPr>
+          <w:lang w:val="en-GB"/>
+        </w:rPr>
+      </w:pPr>
+      <w:r>
+        <w:rPr>
+          <w:noProof/>
+        </w:rPr>
+        <w:drawing>
+          <wp:anchor distT="0" distB="0" distL="114300" distR="114300" simplePos="0" relativeHeight="251665408" behindDoc="1" locked="0" layoutInCell="1" allowOverlap="1" wp14:anchorId="1FCA71CA" wp14:editId="06FA0495">
+            <wp:simplePos x="0" y="0"/>
+            <wp:positionH relativeFrom="margin">
+              <wp:align>left</wp:align>
+            </wp:positionH>
+            <wp:positionV relativeFrom="paragraph">
+              <wp:posOffset>208280</wp:posOffset>
+            </wp:positionV>
+            <wp:extent cx="2921000" cy="2379345"/>
+            <wp:effectExtent l="0" t="0" r="0" b="1905"/>
+            <wp:wrapTight wrapText="bothSides">
+              <wp:wrapPolygon edited="0">
+                <wp:start x="0" y="0"/>
+                <wp:lineTo x="0" y="21444"/>
+                <wp:lineTo x="21412" y="21444"/>
+                <wp:lineTo x="21412" y="0"/>
+                <wp:lineTo x="0" y="0"/>
+              </wp:wrapPolygon>
+            </wp:wrapTight>
+            <wp:docPr id="1" name="Image 1"/>
+            <wp:cNvGraphicFramePr>
+              <a:graphicFrameLocks xmlns:a="http://schemas.openxmlformats.org/drawingml/2006/main" noChangeAspect="1"/>
+            </wp:cNvGraphicFramePr>
+            <a:graphic xmlns:a="http://schemas.openxmlformats.org/drawingml/2006/main">
+              <a:graphicData uri="http://schemas.openxmlformats.org/drawingml/2006/picture">
+                <pic:pic xmlns:pic="http://schemas.openxmlformats.org/drawingml/2006/picture">
+                  <pic:nvPicPr>
+                    <pic:cNvPr id="1" name=""/>
+                    <pic:cNvPicPr/>
+                  </pic:nvPicPr>
+                  <pic:blipFill>
+                    <a:blip r:embed="rId16">
+                      <a:extLst>
+                        <a:ext uri="{28A0092B-C50C-407E-A947-70E740481C1C}">
+                          <a14:useLocalDpi xmlns:a14="http://schemas.microsoft.com/office/drawing/2010/main" val="0"/>
+                        </a:ext>
+                      </a:extLst>
+                    </a:blip>
+                    <a:stretch>
+                      <a:fillRect/>
+                    </a:stretch>
+                  </pic:blipFill>
+                  <pic:spPr>
+                    <a:xfrm>
+                      <a:off x="0" y="0"/>
+                      <a:ext cx="2921000" cy="2379345"/>
+                    </a:xfrm>
+                    <a:prstGeom prst="rect">
+                      <a:avLst/>
+                    </a:prstGeom>
+                  </pic:spPr>
+                </pic:pic>
+              </a:graphicData>
+            </a:graphic>
+            <wp14:sizeRelH relativeFrom="margin">
+              <wp14:pctWidth>0</wp14:pctWidth>
+            </wp14:sizeRelH>
+            <wp14:sizeRelV relativeFrom="margin">
+              <wp14:pctHeight>0</wp14:pctHeight>
+            </wp14:sizeRelV>
+          </wp:anchor>
+        </w:drawing>
+      </w:r>
+    </w:p>
+    <w:p>
+      <w:pPr>
+        <w:rPr>
+          <w:lang w:val="en-GB"/>
+        </w:rPr>
+      </w:pPr>
+      <w:r>
+        <w:rPr>
+          <w:lang w:val="en-GB"/>
+        </w:rPr>
+        <w:t>Google : “</w:t>
+      </w:r>
+      <w:r>
+        <w:rPr>
+          <w:lang w:val="en-GB"/>
+        </w:rPr>
+        <w:t>AUC stands for "Area under the ROC Curve." That is, AUC measures the entire two-dimensional area underneath the entire ROC curve (think integral calculus) from (0,0) to (1,1).</w:t>
+      </w:r>
+      <w:r>
+        <w:rPr>
           <w:lang w:val="en-GB"/>
         </w:rPr>
         <w:t>”</w:t>
       </w:r>
-    </w:p>
-    <w:p>
-      <w:pPr>
-        <w:rPr>
-          <w:lang w:val="en-GB"/>
-        </w:rPr>
-      </w:pPr>
-    </w:p>
-    <w:p>
-      <w:pPr>
-        <w:rPr>
-          <w:lang w:val="en-GB"/>
-        </w:rPr>
-      </w:pPr>
-    </w:p>
-    <w:p>
-      <w:pPr>
-        <w:rPr>
-          <w:lang w:val="en-GB"/>
-        </w:rPr>
-      </w:pPr>
-      <w:r>
-        <w:rPr>
-          <w:lang w:val="en-GB"/>
-        </w:rPr>
-        <w:t>For the Kaggle competition, AUC-ROC score was chosen to compare the different model performances.</w:t>
-      </w:r>
-    </w:p>
-    <w:p>
-      <w:pPr>
-        <w:rPr>
-          <w:lang w:val="en-GB"/>
-        </w:rPr>
-      </w:pPr>
+      <w:r>
+        <w:rPr>
+          <w:lang w:val="en-GB"/>
+        </w:rPr>
+        <w:t xml:space="preserve"> </w:t>
+      </w:r>
+    </w:p>
+    <w:p>
+      <w:pPr>
+        <w:rPr>
+          <w:lang w:val="en-GB"/>
+        </w:rPr>
+      </w:pPr>
+      <w:hyperlink r:id="rId17" w:history="1">
+        <w:r>
+          <w:rPr>
+            <w:rStyle w:val="Lienhypertexte"/>
+            <w:lang w:val="en-GB"/>
+          </w:rPr>
+          <w:t>https://developers.google.com/machine-learning/crash-course/classification/roc-and-auc</w:t>
+        </w:r>
+      </w:hyperlink>
+    </w:p>
+    <w:p>
+      <w:pPr>
+        <w:rPr>
+          <w:lang w:val="en-GB"/>
+        </w:rPr>
+      </w:pPr>
+    </w:p>
+    <w:p>
+      <w:pPr>
+        <w:rPr>
+          <w:lang w:val="en-GB"/>
+        </w:rPr>
+      </w:pPr>
+      <w:r>
+        <w:rPr>
+          <w:lang w:val="en-GB"/>
+        </w:rPr>
+        <w:br w:type="page"/>
+      </w:r>
+    </w:p>
+    <w:p>
+      <w:pPr>
+        <w:rPr>
+          <w:lang w:val="en-GB"/>
+        </w:rPr>
+      </w:pPr>
+    </w:p>
+    <w:p>
+      <w:pPr>
+        <w:rPr>
+          <w:lang w:val="en-GB"/>
+        </w:rPr>
+      </w:pPr>
+    </w:p>
+    <w:p>
+      <w:pPr>
+        <w:pStyle w:val="Titre2"/>
+      </w:pPr>
+      <w:r>
+        <w:t>L’interprétabilité globale et locale du modèle (1 page maximum)</w:t>
+      </w:r>
+    </w:p>
+    <w:p>
+      <w:r>
+        <w:t>Shapley value</w:t>
+      </w:r>
+    </w:p>
+    <w:p/>
+    <w:p>
+      <w:pPr>
+        <w:pStyle w:val="Titre3"/>
+      </w:pPr>
+      <w:r>
+        <w:t>Global</w:t>
+      </w:r>
+    </w:p>
+    <w:p>
+      <w:proofErr w:type="spellStart"/>
+      <w:proofErr w:type="gramStart"/>
+      <w:r>
+        <w:t>aaa</w:t>
+      </w:r>
+      <w:proofErr w:type="spellEnd"/>
+      <w:proofErr w:type="gramEnd"/>
+    </w:p>
+    <w:p>
+      <w:pPr>
+        <w:pStyle w:val="Titre3"/>
+      </w:pPr>
+      <w:r>
+        <w:t xml:space="preserve">Local </w:t>
+      </w:r>
+    </w:p>
+    <w:p>
+      <w:proofErr w:type="spellStart"/>
+      <w:proofErr w:type="gramStart"/>
+      <w:r>
+        <w:t>aaa</w:t>
+      </w:r>
+      <w:proofErr w:type="spellEnd"/>
+      <w:proofErr w:type="gramEnd"/>
     </w:p>
     <w:sectPr>
       <w:pgSz w:w="11906" w:h="16838"/>
-      <w:pgMar w:top="1417" w:right="1417" w:bottom="1417" w:left="1417" w:header="708" w:footer="708" w:gutter="0"/>
+      <w:pgMar w:top="720" w:right="720" w:bottom="720" w:left="720" w:header="708" w:footer="708" w:gutter="0"/>
       <w:cols w:space="708"/>
       <w:docGrid w:linePitch="360"/>
     </w:sectPr>
@@ -1862,6 +2902,93 @@
     <w:name w:val="Normal"/>
     <w:qFormat/>
   </w:style>
+  <w:style w:type="paragraph" w:styleId="Titre1">
+    <w:name w:val="heading 1"/>
+    <w:basedOn w:val="Normal"/>
+    <w:next w:val="Normal"/>
+    <w:link w:val="Titre1Car"/>
+    <w:uiPriority w:val="9"/>
+    <w:qFormat/>
+    <w:rsid w:val="003264D6"/>
+    <w:pPr>
+      <w:keepNext/>
+      <w:keepLines/>
+      <w:spacing w:before="240" w:after="0"/>
+      <w:outlineLvl w:val="0"/>
+    </w:pPr>
+    <w:rPr>
+      <w:rFonts w:asciiTheme="majorHAnsi" w:eastAsiaTheme="majorEastAsia" w:hAnsiTheme="majorHAnsi" w:cstheme="majorBidi"/>
+      <w:color w:val="2F5496" w:themeColor="accent1" w:themeShade="BF"/>
+      <w:sz w:val="32"/>
+      <w:szCs w:val="32"/>
+    </w:rPr>
+  </w:style>
+  <w:style w:type="paragraph" w:styleId="Titre2">
+    <w:name w:val="heading 2"/>
+    <w:basedOn w:val="Normal"/>
+    <w:next w:val="Normal"/>
+    <w:link w:val="Titre2Car"/>
+    <w:uiPriority w:val="9"/>
+    <w:unhideWhenUsed/>
+    <w:qFormat/>
+    <w:rsid w:val="003264D6"/>
+    <w:pPr>
+      <w:keepNext/>
+      <w:keepLines/>
+      <w:spacing w:before="40" w:after="0"/>
+      <w:outlineLvl w:val="1"/>
+    </w:pPr>
+    <w:rPr>
+      <w:rFonts w:asciiTheme="majorHAnsi" w:eastAsiaTheme="majorEastAsia" w:hAnsiTheme="majorHAnsi" w:cstheme="majorBidi"/>
+      <w:color w:val="2F5496" w:themeColor="accent1" w:themeShade="BF"/>
+      <w:sz w:val="26"/>
+      <w:szCs w:val="26"/>
+    </w:rPr>
+  </w:style>
+  <w:style w:type="paragraph" w:styleId="Titre3">
+    <w:name w:val="heading 3"/>
+    <w:basedOn w:val="Normal"/>
+    <w:next w:val="Normal"/>
+    <w:link w:val="Titre3Car"/>
+    <w:uiPriority w:val="9"/>
+    <w:unhideWhenUsed/>
+    <w:qFormat/>
+    <w:rsid w:val="003264D6"/>
+    <w:pPr>
+      <w:keepNext/>
+      <w:keepLines/>
+      <w:spacing w:before="40" w:after="0"/>
+      <w:outlineLvl w:val="2"/>
+    </w:pPr>
+    <w:rPr>
+      <w:rFonts w:asciiTheme="majorHAnsi" w:eastAsiaTheme="majorEastAsia" w:hAnsiTheme="majorHAnsi" w:cstheme="majorBidi"/>
+      <w:color w:val="1F3763" w:themeColor="accent1" w:themeShade="7F"/>
+      <w:sz w:val="24"/>
+      <w:szCs w:val="24"/>
+    </w:rPr>
+  </w:style>
+  <w:style w:type="paragraph" w:styleId="Titre4">
+    <w:name w:val="heading 4"/>
+    <w:basedOn w:val="Normal"/>
+    <w:next w:val="Normal"/>
+    <w:link w:val="Titre4Car"/>
+    <w:uiPriority w:val="9"/>
+    <w:unhideWhenUsed/>
+    <w:qFormat/>
+    <w:rsid w:val="003264D6"/>
+    <w:pPr>
+      <w:keepNext/>
+      <w:keepLines/>
+      <w:spacing w:before="40" w:after="0"/>
+      <w:outlineLvl w:val="3"/>
+    </w:pPr>
+    <w:rPr>
+      <w:rFonts w:asciiTheme="majorHAnsi" w:eastAsiaTheme="majorEastAsia" w:hAnsiTheme="majorHAnsi" w:cstheme="majorBidi"/>
+      <w:i/>
+      <w:iCs/>
+      <w:color w:val="2F5496" w:themeColor="accent1" w:themeShade="BF"/>
+    </w:rPr>
+  </w:style>
   <w:style w:type="character" w:default="1" w:styleId="Policepardfaut">
     <w:name w:val="Default Paragraph Font"/>
     <w:uiPriority w:val="1"/>
@@ -1899,6 +3026,81 @@
       <w:ind w:left="720"/>
       <w:contextualSpacing/>
     </w:pPr>
+  </w:style>
+  <w:style w:type="character" w:customStyle="1" w:styleId="Titre1Car">
+    <w:name w:val="Titre 1 Car"/>
+    <w:basedOn w:val="Policepardfaut"/>
+    <w:link w:val="Titre1"/>
+    <w:uiPriority w:val="9"/>
+    <w:rsid w:val="003264D6"/>
+    <w:rPr>
+      <w:rFonts w:asciiTheme="majorHAnsi" w:eastAsiaTheme="majorEastAsia" w:hAnsiTheme="majorHAnsi" w:cstheme="majorBidi"/>
+      <w:color w:val="2F5496" w:themeColor="accent1" w:themeShade="BF"/>
+      <w:sz w:val="32"/>
+      <w:szCs w:val="32"/>
+    </w:rPr>
+  </w:style>
+  <w:style w:type="character" w:customStyle="1" w:styleId="Titre2Car">
+    <w:name w:val="Titre 2 Car"/>
+    <w:basedOn w:val="Policepardfaut"/>
+    <w:link w:val="Titre2"/>
+    <w:uiPriority w:val="9"/>
+    <w:rsid w:val="003264D6"/>
+    <w:rPr>
+      <w:rFonts w:asciiTheme="majorHAnsi" w:eastAsiaTheme="majorEastAsia" w:hAnsiTheme="majorHAnsi" w:cstheme="majorBidi"/>
+      <w:color w:val="2F5496" w:themeColor="accent1" w:themeShade="BF"/>
+      <w:sz w:val="26"/>
+      <w:szCs w:val="26"/>
+    </w:rPr>
+  </w:style>
+  <w:style w:type="character" w:customStyle="1" w:styleId="Titre3Car">
+    <w:name w:val="Titre 3 Car"/>
+    <w:basedOn w:val="Policepardfaut"/>
+    <w:link w:val="Titre3"/>
+    <w:uiPriority w:val="9"/>
+    <w:rsid w:val="003264D6"/>
+    <w:rPr>
+      <w:rFonts w:asciiTheme="majorHAnsi" w:eastAsiaTheme="majorEastAsia" w:hAnsiTheme="majorHAnsi" w:cstheme="majorBidi"/>
+      <w:color w:val="1F3763" w:themeColor="accent1" w:themeShade="7F"/>
+      <w:sz w:val="24"/>
+      <w:szCs w:val="24"/>
+    </w:rPr>
+  </w:style>
+  <w:style w:type="character" w:customStyle="1" w:styleId="Titre4Car">
+    <w:name w:val="Titre 4 Car"/>
+    <w:basedOn w:val="Policepardfaut"/>
+    <w:link w:val="Titre4"/>
+    <w:uiPriority w:val="9"/>
+    <w:rsid w:val="003264D6"/>
+    <w:rPr>
+      <w:rFonts w:asciiTheme="majorHAnsi" w:eastAsiaTheme="majorEastAsia" w:hAnsiTheme="majorHAnsi" w:cstheme="majorBidi"/>
+      <w:i/>
+      <w:iCs/>
+      <w:color w:val="2F5496" w:themeColor="accent1" w:themeShade="BF"/>
+    </w:rPr>
+  </w:style>
+  <w:style w:type="character" w:styleId="Lienhypertexte">
+    <w:name w:val="Hyperlink"/>
+    <w:basedOn w:val="Policepardfaut"/>
+    <w:uiPriority w:val="99"/>
+    <w:unhideWhenUsed/>
+    <w:rsid w:val="007E6BB5"/>
+    <w:rPr>
+      <w:color w:val="0563C1" w:themeColor="hyperlink"/>
+      <w:u w:val="single"/>
+    </w:rPr>
+  </w:style>
+  <w:style w:type="character" w:styleId="Mentionnonrsolue">
+    <w:name w:val="Unresolved Mention"/>
+    <w:basedOn w:val="Policepardfaut"/>
+    <w:uiPriority w:val="99"/>
+    <w:semiHidden/>
+    <w:unhideWhenUsed/>
+    <w:rsid w:val="007E6BB5"/>
+    <w:rPr>
+      <w:color w:val="605E5C"/>
+      <w:shd w:val="clear" w:color="auto" w:fill="E1DFDD"/>
+    </w:rPr>
   </w:style>
 </w:styles>
 </file>

</xml_diff>

<commit_message>
method update + dashboard functions api
</commit_message>
<xml_diff>
--- a/method/P7_00_ methodological_notes.docx
+++ b/method/P7_00_ methodological_notes.docx
@@ -219,32 +219,6 @@
     </w:p>
     <w:p>
       <w:pPr>
-        <w:pStyle w:val="Paragraphedeliste"/>
-        <w:numPr>
-          <w:ilvl w:val="0"/>
-          <w:numId w:val="2"/>
-        </w:numPr>
-        <w:rPr>
-          <w:lang w:val="en-GB"/>
-        </w:rPr>
-      </w:pPr>
-      <w:proofErr w:type="gramStart"/>
-      <w:r>
-        <w:rPr>
-          <w:lang w:val="en-GB"/>
-        </w:rPr>
-        <w:t>Metrics :</w:t>
-      </w:r>
-      <w:proofErr w:type="gramEnd"/>
-      <w:r>
-        <w:rPr>
-          <w:lang w:val="en-GB"/>
-        </w:rPr>
-        <w:t xml:space="preserve"> AUC, recall, F-score</w:t>
-      </w:r>
-    </w:p>
-    <w:p>
-      <w:pPr>
         <w:rPr>
           <w:rFonts w:asciiTheme="majorHAnsi" w:eastAsiaTheme="majorEastAsia" w:hAnsiTheme="majorHAnsi" w:cstheme="majorBidi"/>
           <w:color w:val="2F5496" w:themeColor="accent1" w:themeShade="BF"/>
@@ -328,27 +302,13 @@
         <w:rPr>
           <w:lang w:val="en-GB"/>
         </w:rPr>
-        <w:t xml:space="preserve">Use case </w:t>
-      </w:r>
-      <w:proofErr w:type="gramStart"/>
-      <w:r>
-        <w:rPr>
-          <w:lang w:val="en-GB"/>
-        </w:rPr>
-        <w:t>m</w:t>
-      </w:r>
-      <w:r>
-        <w:rPr>
-          <w:lang w:val="en-GB"/>
-        </w:rPr>
-        <w:t>etrics</w:t>
-      </w:r>
-      <w:proofErr w:type="gramEnd"/>
-      <w:r>
-        <w:rPr>
-          <w:lang w:val="en-GB"/>
-        </w:rPr>
-        <w:t xml:space="preserve"> </w:t>
+        <w:t>Use case m</w:t>
+      </w:r>
+      <w:r>
+        <w:rPr>
+          <w:lang w:val="en-GB"/>
+        </w:rPr>
+        <w:t xml:space="preserve">etrics </w:t>
       </w:r>
     </w:p>
     <w:p>
@@ -559,21 +519,7 @@
         <w:rPr>
           <w:lang w:val="en-GB"/>
         </w:rPr>
-        <w:t xml:space="preserve">We have an imbalanced </w:t>
-      </w:r>
-      <w:proofErr w:type="gramStart"/>
-      <w:r>
-        <w:rPr>
-          <w:lang w:val="en-GB"/>
-        </w:rPr>
-        <w:t>dataset :</w:t>
-      </w:r>
-      <w:proofErr w:type="gramEnd"/>
-      <w:r>
-        <w:rPr>
-          <w:lang w:val="en-GB"/>
-        </w:rPr>
-        <w:t xml:space="preserve"> our database of clients </w:t>
+        <w:t xml:space="preserve">We have an imbalanced dataset : our database of clients </w:t>
       </w:r>
       <w:r>
         <w:rPr>
@@ -584,11 +530,66 @@
     </w:p>
     <w:p>
       <w:pPr>
-        <w:pStyle w:val="Paragraphedeliste"/>
-        <w:rPr>
-          <w:lang w:val="en-GB"/>
-        </w:rPr>
-      </w:pPr>
+        <w:rPr>
+          <w:color w:val="FF0000"/>
+          <w:lang w:val="en-GB"/>
+        </w:rPr>
+      </w:pPr>
+      <w:r>
+        <w:rPr>
+          <w:color w:val="FF0000"/>
+          <w:lang w:val="en-GB"/>
+        </w:rPr>
+        <w:t xml:space="preserve">Accuracy : pas </w:t>
+      </w:r>
+      <w:proofErr w:type="spellStart"/>
+      <w:r>
+        <w:rPr>
+          <w:color w:val="FF0000"/>
+          <w:lang w:val="en-GB"/>
+        </w:rPr>
+        <w:t>fiable</w:t>
+      </w:r>
+      <w:proofErr w:type="spellEnd"/>
+      <w:r>
+        <w:rPr>
+          <w:color w:val="FF0000"/>
+          <w:lang w:val="en-GB"/>
+        </w:rPr>
+        <w:t xml:space="preserve"> car imbalanced dataset : Dummy </w:t>
+      </w:r>
+      <w:proofErr w:type="spellStart"/>
+      <w:r>
+        <w:rPr>
+          <w:color w:val="FF0000"/>
+          <w:lang w:val="en-GB"/>
+        </w:rPr>
+        <w:t>predit</w:t>
+      </w:r>
+      <w:proofErr w:type="spellEnd"/>
+      <w:r>
+        <w:rPr>
+          <w:color w:val="FF0000"/>
+          <w:lang w:val="en-GB"/>
+        </w:rPr>
+        <w:t xml:space="preserve"> que 0 </w:t>
+      </w:r>
+      <w:proofErr w:type="spellStart"/>
+      <w:r>
+        <w:rPr>
+          <w:color w:val="FF0000"/>
+          <w:lang w:val="en-GB"/>
+        </w:rPr>
+        <w:t>acc</w:t>
+      </w:r>
+      <w:proofErr w:type="spellEnd"/>
+      <w:r>
+        <w:rPr>
+          <w:color w:val="FF0000"/>
+          <w:lang w:val="en-GB"/>
+        </w:rPr>
+        <w:t xml:space="preserve"> 92%</w:t>
+      </w:r>
     </w:p>
     <w:p>
       <w:pPr>
@@ -1079,19 +1080,11 @@
           <w:lang w:val="en-GB"/>
         </w:rPr>
       </w:pPr>
-      <w:proofErr w:type="gramStart"/>
-      <w:r>
-        <w:rPr>
-          <w:lang w:val="en-GB"/>
-        </w:rPr>
-        <w:t>Google :</w:t>
-      </w:r>
-      <w:proofErr w:type="gramEnd"/>
-      <w:r>
-        <w:rPr>
-          <w:lang w:val="en-GB"/>
-        </w:rPr>
-        <w:t xml:space="preserve"> “</w:t>
+      <w:r>
+        <w:rPr>
+          <w:lang w:val="en-GB"/>
+        </w:rPr>
+        <w:t>Google : “</w:t>
       </w:r>
       <w:r>
         <w:rPr>
@@ -1682,19 +1675,8 @@
           <w:color w:val="FF0000"/>
           <w:lang w:val="en-GB"/>
         </w:rPr>
-        <w:t xml:space="preserve">This means that our model predicted that the client will repay the loan while in fact the client will not repay </w:t>
-      </w:r>
-      <w:proofErr w:type="gramStart"/>
-      <w:r>
-        <w:rPr>
-          <w:b/>
-          <w:bCs/>
-          <w:color w:val="FF0000"/>
-          <w:lang w:val="en-GB"/>
-        </w:rPr>
-        <w:t>it !</w:t>
-      </w:r>
-      <w:proofErr w:type="gramEnd"/>
+        <w:t>This means that our model predicted that the client will repay the loan while in fact the client will not repay it !</w:t>
+      </w:r>
     </w:p>
     <w:p>
       <w:pPr>
@@ -1768,7 +1750,6 @@
           <w:lang w:val="en-GB"/>
         </w:rPr>
       </w:pPr>
-      <w:proofErr w:type="gramStart"/>
       <w:r>
         <w:rPr>
           <w:rStyle w:val="Titre4Car"/>
@@ -1780,14 +1761,7 @@
         <w:rPr>
           <w:lang w:val="en-GB"/>
         </w:rPr>
-        <w:t xml:space="preserve"> :</w:t>
-      </w:r>
-      <w:proofErr w:type="gramEnd"/>
-      <w:r>
-        <w:rPr>
-          <w:lang w:val="en-GB"/>
-        </w:rPr>
-        <w:t xml:space="preserve"> precision / </w:t>
+        <w:t xml:space="preserve"> : precision / </w:t>
       </w:r>
       <w:r>
         <w:rPr>
@@ -1880,15 +1854,7 @@
           <w:rStyle w:val="Titre4Car"/>
           <w:lang w:val="en-GB"/>
         </w:rPr>
-        <w:t>(beta = 1</w:t>
-      </w:r>
-      <w:proofErr w:type="gramStart"/>
-      <w:r>
-        <w:rPr>
-          <w:rStyle w:val="Titre4Car"/>
-          <w:lang w:val="en-GB"/>
-        </w:rPr>
-        <w:t>)</w:t>
+        <w:t>(beta = 1)</w:t>
       </w:r>
       <w:r>
         <w:rPr>
@@ -1900,14 +1866,7 @@
         <w:rPr>
           <w:lang w:val="en-GB"/>
         </w:rPr>
-        <w:t>:</w:t>
-      </w:r>
-      <w:proofErr w:type="gramEnd"/>
-      <w:r>
-        <w:rPr>
-          <w:lang w:val="en-GB"/>
-        </w:rPr>
-        <w:t xml:space="preserve"> recall as important as precision</w:t>
+        <w:t>: recall as important as precision</w:t>
       </w:r>
     </w:p>
     <w:p>
@@ -2049,14 +2008,7 @@
         <w:rPr>
           <w:lang w:val="en-GB"/>
         </w:rPr>
-        <w:t xml:space="preserve">A more general F score, FB, that uses a positive real factor B, where B is chosen such that recall is considered B times as important as </w:t>
-      </w:r>
-      <w:proofErr w:type="gramStart"/>
-      <w:r>
-        <w:rPr>
-          <w:lang w:val="en-GB"/>
-        </w:rPr>
-        <w:t>precision</w:t>
+        <w:t>A more general F score, FB, that uses a positive real factor B, where B is chosen such that recall is considered B times as important as precision</w:t>
       </w:r>
       <w:r>
         <w:rPr>
@@ -2064,7 +2016,6 @@
         </w:rPr>
         <w:t xml:space="preserve"> :</w:t>
       </w:r>
-      <w:proofErr w:type="gramEnd"/>
     </w:p>
     <w:p>
       <w:pPr>
@@ -2176,23 +2127,7 @@
           <w:color w:val="FF0000"/>
           <w:lang w:val="en-GB"/>
         </w:rPr>
-        <w:t xml:space="preserve">We </w:t>
-      </w:r>
-      <w:proofErr w:type="gramStart"/>
-      <w:r>
-        <w:rPr>
-          <w:color w:val="FF0000"/>
-          <w:lang w:val="en-GB"/>
-        </w:rPr>
-        <w:t>have to</w:t>
-      </w:r>
-      <w:proofErr w:type="gramEnd"/>
-      <w:r>
-        <w:rPr>
-          <w:color w:val="FF0000"/>
-          <w:lang w:val="en-GB"/>
-        </w:rPr>
-        <w:t xml:space="preserve"> choose a value for Beta </w:t>
+        <w:t xml:space="preserve">We have to choose a value for Beta </w:t>
       </w:r>
       <w:r>
         <w:rPr>
@@ -2298,95 +2233,140 @@
           <w:iCs/>
           <w:lang w:val="en-GB"/>
         </w:rPr>
-        <w:t xml:space="preserve"> </w:t>
-      </w:r>
-      <w:proofErr w:type="gramStart"/>
-      <w:r>
+        <w:t xml:space="preserve"> documentation :</w:t>
+      </w:r>
+    </w:p>
+    <w:p>
+      <w:pPr>
         <w:rPr>
           <w:i/>
           <w:iCs/>
           <w:lang w:val="en-GB"/>
         </w:rPr>
-        <w:t>documentation :</w:t>
-      </w:r>
-      <w:proofErr w:type="gramEnd"/>
-    </w:p>
-    <w:p>
-      <w:pPr>
+      </w:pPr>
+      <w:r>
         <w:rPr>
           <w:i/>
           <w:iCs/>
           <w:lang w:val="en-GB"/>
         </w:rPr>
-      </w:pPr>
+        <w:t xml:space="preserve">“The beta parameter determines the weight of recall in the combined score. beta &lt; 1 lends more weight to precision, while beta &gt; 1 </w:t>
+      </w:r>
+      <w:proofErr w:type="spellStart"/>
       <w:r>
         <w:rPr>
           <w:i/>
           <w:iCs/>
           <w:lang w:val="en-GB"/>
         </w:rPr>
-        <w:t xml:space="preserve">“The beta parameter determines the weight of recall in the combined score. beta &lt; 1 lends more weight to precision, while beta &gt; 1 </w:t>
-      </w:r>
-      <w:proofErr w:type="spellStart"/>
+        <w:t>favors</w:t>
+      </w:r>
+      <w:proofErr w:type="spellEnd"/>
       <w:r>
         <w:rPr>
           <w:i/>
           <w:iCs/>
           <w:lang w:val="en-GB"/>
         </w:rPr>
-        <w:t>favors</w:t>
-      </w:r>
-      <w:proofErr w:type="spellEnd"/>
-      <w:r>
+        <w:t xml:space="preserve"> recall.</w:t>
+      </w:r>
+    </w:p>
+    <w:p>
+      <w:pPr>
         <w:rPr>
           <w:i/>
           <w:iCs/>
           <w:lang w:val="en-GB"/>
         </w:rPr>
-        <w:t xml:space="preserve"> recall.</w:t>
-      </w:r>
-    </w:p>
-    <w:p>
-      <w:pPr>
+      </w:pPr>
+      <w:r>
         <w:rPr>
           <w:i/>
           <w:iCs/>
           <w:lang w:val="en-GB"/>
         </w:rPr>
-      </w:pPr>
-      <w:r>
+        <w:t>For the limits, when beta -&gt; 0, we consider only precision,</w:t>
+      </w:r>
+    </w:p>
+    <w:p>
+      <w:pPr>
         <w:rPr>
           <w:i/>
           <w:iCs/>
           <w:lang w:val="en-GB"/>
         </w:rPr>
-        <w:t>For the limits, when beta -&gt; 0, we consider only precision,</w:t>
-      </w:r>
-    </w:p>
-    <w:p>
-      <w:pPr>
+      </w:pPr>
+      <w:r>
         <w:rPr>
           <w:i/>
           <w:iCs/>
           <w:lang w:val="en-GB"/>
         </w:rPr>
-      </w:pPr>
-      <w:r>
+        <w:t>If beta -&gt; +inf only recall).”</w:t>
+      </w:r>
+    </w:p>
+    <w:p>
+      <w:pPr>
         <w:rPr>
           <w:i/>
           <w:iCs/>
           <w:lang w:val="en-GB"/>
         </w:rPr>
-        <w:t>If beta -&gt; +inf only recall).”</w:t>
-      </w:r>
-    </w:p>
-    <w:p>
-      <w:pPr>
-        <w:rPr>
-          <w:lang w:val="en-GB"/>
-        </w:rPr>
-      </w:pPr>
-    </w:p>
+      </w:pPr>
+    </w:p>
+    <w:p>
+      <w:pPr>
+        <w:rPr>
+          <w:i/>
+          <w:iCs/>
+        </w:rPr>
+      </w:pPr>
+      <w:r>
+        <w:rPr>
+          <w:i/>
+          <w:iCs/>
+        </w:rPr>
+        <w:t xml:space="preserve">Beta = 10, </w:t>
+      </w:r>
+      <w:proofErr w:type="spellStart"/>
+      <w:r>
+        <w:rPr>
+          <w:i/>
+          <w:iCs/>
+        </w:rPr>
+        <w:t>reunion</w:t>
+      </w:r>
+      <w:proofErr w:type="spellEnd"/>
+      <w:r>
+        <w:rPr>
+          <w:i/>
+          <w:iCs/>
+        </w:rPr>
+        <w:t xml:space="preserve"> avec une p</w:t>
+      </w:r>
+      <w:r>
+        <w:rPr>
+          <w:i/>
+          <w:iCs/>
+        </w:rPr>
+        <w:t>ers</w:t>
+      </w:r>
+      <w:r>
+        <w:rPr>
+          <w:i/>
+          <w:iCs/>
+        </w:rPr>
+        <w:t>o</w:t>
+      </w:r>
+      <w:r>
+        <w:rPr>
+          <w:i/>
+          <w:iCs/>
+        </w:rPr>
+        <w:t>nne du métier</w:t>
+      </w:r>
+    </w:p>
+    <w:p/>
     <w:p>
       <w:pPr>
         <w:rPr>
@@ -2410,44 +2390,192 @@
       </w:r>
     </w:p>
     <w:p>
-      <w:r>
+      <w:pPr>
+        <w:rPr>
+          <w:lang w:val="en-GB"/>
+        </w:rPr>
+      </w:pPr>
+      <w:r>
+        <w:rPr>
+          <w:lang w:val="en-GB"/>
+        </w:rPr>
         <w:t>Shapley value</w:t>
       </w:r>
     </w:p>
+    <w:p>
+      <w:pPr>
+        <w:rPr>
+          <w:lang w:val="en-GB"/>
+        </w:rPr>
+      </w:pPr>
+    </w:p>
+    <w:p>
+      <w:pPr>
+        <w:pStyle w:val="Titre3"/>
+        <w:rPr>
+          <w:lang w:val="en-GB"/>
+        </w:rPr>
+      </w:pPr>
+      <w:r>
+        <w:rPr>
+          <w:lang w:val="en-GB"/>
+        </w:rPr>
+        <w:t>Global</w:t>
+      </w:r>
+      <w:r>
+        <w:rPr>
+          <w:lang w:val="en-GB"/>
+        </w:rPr>
+        <w:t xml:space="preserve"> : feature importance </w:t>
+      </w:r>
+      <w:proofErr w:type="spellStart"/>
+      <w:r>
+        <w:rPr>
+          <w:lang w:val="en-GB"/>
+        </w:rPr>
+        <w:t>classique</w:t>
+      </w:r>
+      <w:proofErr w:type="spellEnd"/>
+    </w:p>
+    <w:p>
+      <w:pPr>
+        <w:rPr>
+          <w:lang w:val="en-GB"/>
+        </w:rPr>
+      </w:pPr>
+      <w:proofErr w:type="spellStart"/>
+      <w:r>
+        <w:rPr>
+          <w:lang w:val="en-GB"/>
+        </w:rPr>
+        <w:t>aaa</w:t>
+      </w:r>
+      <w:proofErr w:type="spellEnd"/>
+    </w:p>
+    <w:p>
+      <w:pPr>
+        <w:pStyle w:val="Titre3"/>
+        <w:rPr>
+          <w:lang w:val="en-GB"/>
+        </w:rPr>
+      </w:pPr>
+      <w:r>
+        <w:rPr>
+          <w:lang w:val="en-GB"/>
+        </w:rPr>
+        <w:t>Local</w:t>
+      </w:r>
+      <w:r>
+        <w:rPr>
+          <w:lang w:val="en-GB"/>
+        </w:rPr>
+        <w:t> :</w:t>
+      </w:r>
+      <w:r>
+        <w:rPr>
+          <w:lang w:val="en-GB"/>
+        </w:rPr>
+        <w:t xml:space="preserve"> Shapley</w:t>
+      </w:r>
+    </w:p>
+    <w:p>
+      <w:pPr>
+        <w:rPr>
+          <w:lang w:val="en-GB"/>
+        </w:rPr>
+      </w:pPr>
+      <w:proofErr w:type="spellStart"/>
+      <w:r>
+        <w:rPr>
+          <w:lang w:val="en-GB"/>
+        </w:rPr>
+        <w:t>A</w:t>
+      </w:r>
+      <w:r>
+        <w:rPr>
+          <w:lang w:val="en-GB"/>
+        </w:rPr>
+        <w:t>aa</w:t>
+      </w:r>
+      <w:proofErr w:type="spellEnd"/>
+    </w:p>
+    <w:p>
+      <w:pPr>
+        <w:rPr>
+          <w:lang w:val="en-GB"/>
+        </w:rPr>
+      </w:pPr>
+    </w:p>
+    <w:p>
+      <w:pPr>
+        <w:rPr>
+          <w:lang w:val="en-GB"/>
+        </w:rPr>
+      </w:pPr>
+    </w:p>
+    <w:p>
+      <w:pPr>
+        <w:rPr>
+          <w:lang w:val="en-GB"/>
+        </w:rPr>
+      </w:pPr>
+      <w:r>
+        <w:rPr>
+          <w:lang w:val="en-GB"/>
+        </w:rPr>
+        <w:br w:type="page"/>
+      </w:r>
+    </w:p>
+    <w:p>
+      <w:pPr>
+        <w:pStyle w:val="Titre2"/>
+      </w:pPr>
+      <w:r>
+        <w:lastRenderedPageBreak/>
+        <w:t>Les limites et les améliorations possibles (1 page maximum)</w:t>
+      </w:r>
+    </w:p>
     <w:p/>
     <w:p>
-      <w:pPr>
-        <w:pStyle w:val="Titre3"/>
-      </w:pPr>
-      <w:r>
-        <w:t>Global</w:t>
-      </w:r>
-    </w:p>
-    <w:p>
+      <w:r>
+        <w:t>M</w:t>
+      </w:r>
+      <w:r>
+        <w:t>odele</w:t>
+      </w:r>
+      <w:r>
+        <w:t> : temps entrainement / paramètres / web service (validation paramètres)</w:t>
+      </w:r>
+    </w:p>
+    <w:p>
+      <w:r>
+        <w:t>Maintenance ?</w:t>
+      </w:r>
+    </w:p>
+    <w:p>
+      <w:r>
+        <w:t xml:space="preserve">Testé quelques </w:t>
+      </w:r>
       <w:proofErr w:type="spellStart"/>
-      <w:proofErr w:type="gramStart"/>
-      <w:r>
-        <w:t>aaa</w:t>
+      <w:r>
+        <w:t>modeles</w:t>
       </w:r>
       <w:proofErr w:type="spellEnd"/>
-      <w:proofErr w:type="gramEnd"/>
-    </w:p>
-    <w:p>
-      <w:pPr>
-        <w:pStyle w:val="Titre3"/>
-      </w:pPr>
-      <w:r>
-        <w:t xml:space="preserve">Local </w:t>
-      </w:r>
-    </w:p>
-    <w:p>
+    </w:p>
+    <w:p>
+      <w:r>
+        <w:t xml:space="preserve">En fonction temps, aller assez vite pour chercher les meilleurs </w:t>
+      </w:r>
       <w:proofErr w:type="spellStart"/>
-      <w:proofErr w:type="gramStart"/>
-      <w:r>
-        <w:t>aaa</w:t>
+      <w:r>
+        <w:t>hyperparamteres</w:t>
       </w:r>
       <w:proofErr w:type="spellEnd"/>
-      <w:proofErr w:type="gramEnd"/>
+    </w:p>
+    <w:p>
+      <w:r>
+        <w:t>Bon modele mais pas passer un temps infini dessus</w:t>
+      </w:r>
     </w:p>
     <w:sectPr>
       <w:pgSz w:w="11906" w:h="16838"/>

</xml_diff>